<commit_message>
Top Architecture Update: SPI Master architecture has been changed
</commit_message>
<xml_diff>
--- a/Docs/Top_Architecture.docx
+++ b/Docs/Top_Architecture.docx
@@ -81,13 +81,6 @@
     </w:p>
     <w:sdt>
       <w:sdtPr>
-        <w:id w:val="26690266"/>
-        <w:docPartObj>
-          <w:docPartGallery w:val="Table of Contents"/>
-          <w:docPartUnique/>
-        </w:docPartObj>
-      </w:sdtPr>
-      <w:sdtEndPr>
         <w:rPr>
           <w:rFonts w:asciiTheme="minorHAnsi" w:eastAsiaTheme="minorHAnsi" w:hAnsiTheme="minorHAnsi" w:cstheme="minorBidi"/>
           <w:b w:val="0"/>
@@ -97,7 +90,12 @@
           <w:szCs w:val="22"/>
           <w:lang w:bidi="he-IL"/>
         </w:rPr>
-      </w:sdtEndPr>
+        <w:id w:val="26690266"/>
+        <w:docPartObj>
+          <w:docPartGallery w:val="Table of Contents"/>
+          <w:docPartUnique/>
+        </w:docPartObj>
+      </w:sdtPr>
       <w:sdtContent>
         <w:p>
           <w:pPr>
@@ -115,7 +113,9 @@
             </w:tabs>
             <w:bidi w:val="0"/>
             <w:rPr>
+              <w:rFonts w:eastAsiaTheme="minorEastAsia"/>
               <w:noProof/>
+              <w:rtl/>
             </w:rPr>
           </w:pPr>
           <w:r>
@@ -127,7 +127,7 @@
           <w:r>
             <w:fldChar w:fldCharType="separate"/>
           </w:r>
-          <w:hyperlink w:anchor="_Toc299889206" w:history="1">
+          <w:hyperlink w:anchor="_Toc302734542" w:history="1">
             <w:r>
               <w:rPr>
                 <w:rStyle w:val="Hyperlink"/>
@@ -179,7 +179,7 @@
                 <w:noProof/>
                 <w:webHidden/>
               </w:rPr>
-              <w:instrText>Toc299889206 \h</w:instrText>
+              <w:instrText>Toc302734542 \h</w:instrText>
             </w:r>
             <w:r>
               <w:rPr>
@@ -229,11 +229,12 @@
             </w:tabs>
             <w:bidi w:val="0"/>
             <w:rPr>
+              <w:rFonts w:eastAsiaTheme="minorEastAsia"/>
               <w:noProof/>
               <w:rtl/>
             </w:rPr>
           </w:pPr>
-          <w:hyperlink w:anchor="_Toc299889207" w:history="1">
+          <w:hyperlink w:anchor="_Toc302734543" w:history="1">
             <w:r>
               <w:rPr>
                 <w:rStyle w:val="Hyperlink"/>
@@ -285,7 +286,7 @@
                 <w:noProof/>
                 <w:webHidden/>
               </w:rPr>
-              <w:instrText>Toc299889207 \h</w:instrText>
+              <w:instrText>Toc302734543 \h</w:instrText>
             </w:r>
             <w:r>
               <w:rPr>
@@ -335,11 +336,12 @@
             </w:tabs>
             <w:bidi w:val="0"/>
             <w:rPr>
+              <w:rFonts w:eastAsiaTheme="minorEastAsia"/>
               <w:noProof/>
               <w:rtl/>
             </w:rPr>
           </w:pPr>
-          <w:hyperlink w:anchor="_Toc299889208" w:history="1">
+          <w:hyperlink w:anchor="_Toc302734544" w:history="1">
             <w:r>
               <w:rPr>
                 <w:rStyle w:val="Hyperlink"/>
@@ -391,7 +393,7 @@
                 <w:noProof/>
                 <w:webHidden/>
               </w:rPr>
-              <w:instrText>Toc299889208 \h</w:instrText>
+              <w:instrText>Toc302734544 \h</w:instrText>
             </w:r>
             <w:r>
               <w:rPr>
@@ -441,11 +443,12 @@
             </w:tabs>
             <w:bidi w:val="0"/>
             <w:rPr>
+              <w:rFonts w:eastAsiaTheme="minorEastAsia"/>
               <w:noProof/>
               <w:rtl/>
             </w:rPr>
           </w:pPr>
-          <w:hyperlink w:anchor="_Toc299889209" w:history="1">
+          <w:hyperlink w:anchor="_Toc302734545" w:history="1">
             <w:r>
               <w:rPr>
                 <w:rStyle w:val="Hyperlink"/>
@@ -497,7 +500,7 @@
                 <w:noProof/>
                 <w:webHidden/>
               </w:rPr>
-              <w:instrText>Toc299889209 \h</w:instrText>
+              <w:instrText>Toc302734545 \h</w:instrText>
             </w:r>
             <w:r>
               <w:rPr>
@@ -528,6 +531,112 @@
                 <w:webHidden/>
               </w:rPr>
               <w:t>3</w:t>
+            </w:r>
+            <w:r>
+              <w:rPr>
+                <w:rStyle w:val="Hyperlink"/>
+                <w:noProof/>
+                <w:rtl/>
+              </w:rPr>
+              <w:fldChar w:fldCharType="end"/>
+            </w:r>
+          </w:hyperlink>
+        </w:p>
+        <w:p>
+          <w:pPr>
+            <w:pStyle w:val="TOC2"/>
+            <w:tabs>
+              <w:tab w:val="right" w:leader="dot" w:pos="8296"/>
+            </w:tabs>
+            <w:bidi w:val="0"/>
+            <w:rPr>
+              <w:noProof/>
+              <w:rtl/>
+            </w:rPr>
+          </w:pPr>
+          <w:hyperlink w:anchor="_Toc302734546" w:history="1">
+            <w:r>
+              <w:rPr>
+                <w:rStyle w:val="Hyperlink"/>
+                <w:noProof/>
+              </w:rPr>
+              <w:t>SPI Master</w:t>
+            </w:r>
+            <w:r>
+              <w:rPr>
+                <w:noProof/>
+                <w:webHidden/>
+                <w:rtl/>
+              </w:rPr>
+              <w:tab/>
+            </w:r>
+            <w:r>
+              <w:rPr>
+                <w:rStyle w:val="Hyperlink"/>
+                <w:noProof/>
+                <w:rtl/>
+              </w:rPr>
+              <w:fldChar w:fldCharType="begin"/>
+            </w:r>
+            <w:r>
+              <w:rPr>
+                <w:noProof/>
+                <w:webHidden/>
+                <w:rtl/>
+              </w:rPr>
+              <w:instrText xml:space="preserve"> </w:instrText>
+            </w:r>
+            <w:r>
+              <w:rPr>
+                <w:noProof/>
+                <w:webHidden/>
+              </w:rPr>
+              <w:instrText>PAGEREF</w:instrText>
+            </w:r>
+            <w:r>
+              <w:rPr>
+                <w:noProof/>
+                <w:webHidden/>
+                <w:rtl/>
+              </w:rPr>
+              <w:instrText xml:space="preserve"> _</w:instrText>
+            </w:r>
+            <w:r>
+              <w:rPr>
+                <w:noProof/>
+                <w:webHidden/>
+              </w:rPr>
+              <w:instrText>Toc302734546 \h</w:instrText>
+            </w:r>
+            <w:r>
+              <w:rPr>
+                <w:noProof/>
+                <w:webHidden/>
+                <w:rtl/>
+              </w:rPr>
+              <w:instrText xml:space="preserve"> </w:instrText>
+            </w:r>
+            <w:r>
+              <w:rPr>
+                <w:rStyle w:val="Hyperlink"/>
+                <w:noProof/>
+                <w:rtl/>
+              </w:rPr>
+            </w:r>
+            <w:r>
+              <w:rPr>
+                <w:rStyle w:val="Hyperlink"/>
+                <w:noProof/>
+                <w:rtl/>
+              </w:rPr>
+              <w:fldChar w:fldCharType="separate"/>
+            </w:r>
+            <w:r>
+              <w:rPr>
+                <w:noProof/>
+                <w:webHidden/>
+              </w:rPr>
+              <w:t>4</w:t>
             </w:r>
             <w:r>
               <w:rPr>
@@ -547,11 +656,12 @@
             </w:tabs>
             <w:bidi w:val="0"/>
             <w:rPr>
+              <w:rFonts w:eastAsiaTheme="minorEastAsia"/>
               <w:noProof/>
               <w:rtl/>
             </w:rPr>
           </w:pPr>
-          <w:hyperlink w:anchor="_Toc299889210" w:history="1">
+          <w:hyperlink w:anchor="_Toc302734547" w:history="1">
             <w:r>
               <w:rPr>
                 <w:rStyle w:val="Hyperlink"/>
@@ -603,7 +713,7 @@
                 <w:noProof/>
                 <w:webHidden/>
               </w:rPr>
-              <w:instrText>Toc299889210 \h</w:instrText>
+              <w:instrText>Toc302734547 \h</w:instrText>
             </w:r>
             <w:r>
               <w:rPr>
@@ -633,7 +743,7 @@
                 <w:noProof/>
                 <w:webHidden/>
               </w:rPr>
-              <w:t>4</w:t>
+              <w:t>5</w:t>
             </w:r>
             <w:r>
               <w:rPr>
@@ -653,11 +763,12 @@
             </w:tabs>
             <w:bidi w:val="0"/>
             <w:rPr>
+              <w:rFonts w:eastAsiaTheme="minorEastAsia"/>
               <w:noProof/>
               <w:rtl/>
             </w:rPr>
           </w:pPr>
-          <w:hyperlink w:anchor="_Toc299889211" w:history="1">
+          <w:hyperlink w:anchor="_Toc302734548" w:history="1">
             <w:r>
               <w:rPr>
                 <w:rStyle w:val="Hyperlink"/>
@@ -709,7 +820,7 @@
                 <w:noProof/>
                 <w:webHidden/>
               </w:rPr>
-              <w:instrText>Toc299889211 \h</w:instrText>
+              <w:instrText>Toc302734548 \h</w:instrText>
             </w:r>
             <w:r>
               <w:rPr>
@@ -739,7 +850,7 @@
                 <w:noProof/>
                 <w:webHidden/>
               </w:rPr>
-              <w:t>5</w:t>
+              <w:t>6</w:t>
             </w:r>
             <w:r>
               <w:rPr>
@@ -759,11 +870,12 @@
             </w:tabs>
             <w:bidi w:val="0"/>
             <w:rPr>
+              <w:rFonts w:eastAsiaTheme="minorEastAsia"/>
               <w:noProof/>
               <w:rtl/>
             </w:rPr>
           </w:pPr>
-          <w:hyperlink w:anchor="_Toc299889212" w:history="1">
+          <w:hyperlink w:anchor="_Toc302734549" w:history="1">
             <w:r>
               <w:rPr>
                 <w:rStyle w:val="Hyperlink"/>
@@ -815,7 +927,7 @@
                 <w:noProof/>
                 <w:webHidden/>
               </w:rPr>
-              <w:instrText>Toc299889212 \h</w:instrText>
+              <w:instrText>Toc302734549 \h</w:instrText>
             </w:r>
             <w:r>
               <w:rPr>
@@ -845,7 +957,7 @@
                 <w:noProof/>
                 <w:webHidden/>
               </w:rPr>
-              <w:t>6</w:t>
+              <w:t>7</w:t>
             </w:r>
             <w:r>
               <w:rPr>
@@ -883,7 +995,6 @@
         </w:tabs>
         <w:bidi w:val="0"/>
         <w:rPr>
-          <w:rFonts w:hint="cs"/>
           <w:noProof/>
         </w:rPr>
       </w:pPr>
@@ -1011,7 +1122,7 @@
         </w:tabs>
         <w:bidi w:val="0"/>
         <w:rPr>
-          <w:rFonts w:eastAsiaTheme="minorEastAsia" w:hint="cs"/>
+          <w:rFonts w:eastAsiaTheme="minorEastAsia"/>
           <w:noProof/>
           <w:rtl/>
         </w:rPr>
@@ -1034,7 +1145,7 @@
         </w:rPr>
         <w:fldChar w:fldCharType="separate"/>
       </w:r>
-      <w:hyperlink w:anchor="_Toc299889289" w:history="1">
+      <w:hyperlink w:anchor="_Toc302734552" w:history="1">
         <w:r>
           <w:rPr>
             <w:rStyle w:val="Hyperlink"/>
@@ -1086,7 +1197,7 @@
             <w:noProof/>
             <w:webHidden/>
           </w:rPr>
-          <w:instrText>Toc299889289 \h</w:instrText>
+          <w:instrText>Toc302734552 \h</w:instrText>
         </w:r>
         <w:r>
           <w:rPr>
@@ -1141,7 +1252,7 @@
           <w:rtl/>
         </w:rPr>
       </w:pPr>
-      <w:hyperlink w:anchor="_Toc299889290" w:history="1">
+      <w:hyperlink w:anchor="_Toc302734553" w:history="1">
         <w:r>
           <w:rPr>
             <w:rStyle w:val="Hyperlink"/>
@@ -1193,7 +1304,7 @@
             <w:noProof/>
             <w:webHidden/>
           </w:rPr>
-          <w:instrText>Toc299889290 \h</w:instrText>
+          <w:instrText>Toc302734553 \h</w:instrText>
         </w:r>
         <w:r>
           <w:rPr>
@@ -1248,13 +1359,13 @@
           <w:rtl/>
         </w:rPr>
       </w:pPr>
-      <w:hyperlink w:anchor="_Toc299889291" w:history="1">
+      <w:hyperlink w:anchor="_Toc302734554" w:history="1">
         <w:r>
           <w:rPr>
             <w:rStyle w:val="Hyperlink"/>
             <w:noProof/>
           </w:rPr>
-          <w:t>Figure 3 - Slave Host</w:t>
+          <w:t>Figure 3 - SPI Master Pinout</w:t>
         </w:r>
         <w:r>
           <w:rPr>
@@ -1300,7 +1411,7 @@
             <w:noProof/>
             <w:webHidden/>
           </w:rPr>
-          <w:instrText>Toc299889291 \h</w:instrText>
+          <w:instrText>Toc302734554 \h</w:instrText>
         </w:r>
         <w:r>
           <w:rPr>
@@ -1355,13 +1466,13 @@
           <w:rtl/>
         </w:rPr>
       </w:pPr>
-      <w:hyperlink w:anchor="_Toc299889292" w:history="1">
+      <w:hyperlink w:anchor="_Toc302734555" w:history="1">
         <w:r>
           <w:rPr>
             <w:rStyle w:val="Hyperlink"/>
             <w:noProof/>
           </w:rPr>
-          <w:t>Figure 4 - SPI Interface</w:t>
+          <w:t>Figure 4 - Slave Host</w:t>
         </w:r>
         <w:r>
           <w:rPr>
@@ -1407,7 +1518,7 @@
             <w:noProof/>
             <w:webHidden/>
           </w:rPr>
-          <w:instrText>Toc299889292 \h</w:instrText>
+          <w:instrText>Toc302734555 \h</w:instrText>
         </w:r>
         <w:r>
           <w:rPr>
@@ -1462,13 +1573,13 @@
           <w:rtl/>
         </w:rPr>
       </w:pPr>
-      <w:hyperlink w:anchor="_Toc299889293" w:history="1">
+      <w:hyperlink w:anchor="_Toc302734556" w:history="1">
         <w:r>
           <w:rPr>
             <w:rStyle w:val="Hyperlink"/>
             <w:noProof/>
           </w:rPr>
-          <w:t>Figure 5 - Message Structure</w:t>
+          <w:t>Figure 5 - SPI Interface</w:t>
         </w:r>
         <w:r>
           <w:rPr>
@@ -1514,7 +1625,7 @@
             <w:noProof/>
             <w:webHidden/>
           </w:rPr>
-          <w:instrText>Toc299889293 \h</w:instrText>
+          <w:instrText>Toc302734556 \h</w:instrText>
         </w:r>
         <w:r>
           <w:rPr>
@@ -1545,6 +1656,113 @@
             <w:webHidden/>
           </w:rPr>
           <w:t>6</w:t>
+        </w:r>
+        <w:r>
+          <w:rPr>
+            <w:rStyle w:val="Hyperlink"/>
+            <w:noProof/>
+            <w:rtl/>
+          </w:rPr>
+          <w:fldChar w:fldCharType="end"/>
+        </w:r>
+      </w:hyperlink>
+    </w:p>
+    <w:p>
+      <w:pPr>
+        <w:pStyle w:val="TableofFigures"/>
+        <w:tabs>
+          <w:tab w:val="right" w:leader="dot" w:pos="8296"/>
+        </w:tabs>
+        <w:bidi w:val="0"/>
+        <w:rPr>
+          <w:rFonts w:eastAsiaTheme="minorEastAsia"/>
+          <w:noProof/>
+          <w:rtl/>
+        </w:rPr>
+      </w:pPr>
+      <w:hyperlink w:anchor="_Toc302734557" w:history="1">
+        <w:r>
+          <w:rPr>
+            <w:rStyle w:val="Hyperlink"/>
+            <w:noProof/>
+          </w:rPr>
+          <w:t>Figure 6 - Message Structure</w:t>
+        </w:r>
+        <w:r>
+          <w:rPr>
+            <w:noProof/>
+            <w:webHidden/>
+            <w:rtl/>
+          </w:rPr>
+          <w:tab/>
+        </w:r>
+        <w:r>
+          <w:rPr>
+            <w:rStyle w:val="Hyperlink"/>
+            <w:noProof/>
+            <w:rtl/>
+          </w:rPr>
+          <w:fldChar w:fldCharType="begin"/>
+        </w:r>
+        <w:r>
+          <w:rPr>
+            <w:noProof/>
+            <w:webHidden/>
+            <w:rtl/>
+          </w:rPr>
+          <w:instrText xml:space="preserve"> </w:instrText>
+        </w:r>
+        <w:r>
+          <w:rPr>
+            <w:noProof/>
+            <w:webHidden/>
+          </w:rPr>
+          <w:instrText>PAGEREF</w:instrText>
+        </w:r>
+        <w:r>
+          <w:rPr>
+            <w:noProof/>
+            <w:webHidden/>
+            <w:rtl/>
+          </w:rPr>
+          <w:instrText xml:space="preserve"> _</w:instrText>
+        </w:r>
+        <w:r>
+          <w:rPr>
+            <w:noProof/>
+            <w:webHidden/>
+          </w:rPr>
+          <w:instrText>Toc302734557 \h</w:instrText>
+        </w:r>
+        <w:r>
+          <w:rPr>
+            <w:noProof/>
+            <w:webHidden/>
+            <w:rtl/>
+          </w:rPr>
+          <w:instrText xml:space="preserve"> </w:instrText>
+        </w:r>
+        <w:r>
+          <w:rPr>
+            <w:rStyle w:val="Hyperlink"/>
+            <w:noProof/>
+            <w:rtl/>
+          </w:rPr>
+        </w:r>
+        <w:r>
+          <w:rPr>
+            <w:rStyle w:val="Hyperlink"/>
+            <w:noProof/>
+            <w:rtl/>
+          </w:rPr>
+          <w:fldChar w:fldCharType="separate"/>
+        </w:r>
+        <w:r>
+          <w:rPr>
+            <w:noProof/>
+            <w:webHidden/>
+          </w:rPr>
+          <w:t>7</w:t>
         </w:r>
         <w:r>
           <w:rPr>
@@ -1582,7 +1800,6 @@
           <w:szCs w:val="28"/>
         </w:rPr>
       </w:pPr>
-      <w:bookmarkStart w:id="0" w:name="_Toc299889206"/>
       <w:r>
         <w:br w:type="page"/>
       </w:r>
@@ -1592,6 +1809,7 @@
         <w:pStyle w:val="Heading1"/>
         <w:bidi w:val="0"/>
       </w:pPr>
+      <w:bookmarkStart w:id="0" w:name="_Toc302734542"/>
       <w:r>
         <w:lastRenderedPageBreak/>
         <w:t>Table of Changes</w:t>
@@ -1618,9 +1836,6 @@
           <w:p>
             <w:pPr>
               <w:bidi w:val="0"/>
-              <w:rPr>
-                <w:rFonts w:hint="cs"/>
-              </w:rPr>
             </w:pPr>
             <w:r>
               <w:t>Version</w:t>
@@ -1635,9 +1850,6 @@
           <w:p>
             <w:pPr>
               <w:bidi w:val="0"/>
-              <w:rPr>
-                <w:rFonts w:hint="cs"/>
-              </w:rPr>
             </w:pPr>
             <w:r>
               <w:t>Date</w:t>
@@ -1652,9 +1864,6 @@
           <w:p>
             <w:pPr>
               <w:bidi w:val="0"/>
-              <w:rPr>
-                <w:rFonts w:hint="cs"/>
-              </w:rPr>
             </w:pPr>
             <w:r>
               <w:t>Reason of change</w:t>
@@ -1704,6 +1913,54 @@
           </w:p>
         </w:tc>
       </w:tr>
+      <w:tr>
+        <w:tc>
+          <w:tcPr>
+            <w:tcW w:w="2840" w:type="dxa"/>
+          </w:tcPr>
+          <w:p>
+            <w:pPr>
+              <w:bidi w:val="0"/>
+            </w:pPr>
+            <w:r>
+              <w:t>1.1</w:t>
+            </w:r>
+          </w:p>
+        </w:tc>
+        <w:tc>
+          <w:tcPr>
+            <w:tcW w:w="2841" w:type="dxa"/>
+          </w:tcPr>
+          <w:p>
+            <w:pPr>
+              <w:bidi w:val="0"/>
+            </w:pPr>
+            <w:r>
+              <w:t>02.09.2011</w:t>
+            </w:r>
+          </w:p>
+        </w:tc>
+        <w:tc>
+          <w:tcPr>
+            <w:tcW w:w="2841" w:type="dxa"/>
+          </w:tcPr>
+          <w:p>
+            <w:pPr>
+              <w:keepNext/>
+              <w:bidi w:val="0"/>
+            </w:pPr>
+            <w:r>
+              <w:t xml:space="preserve">Architecture </w:t>
+            </w:r>
+            <w:r>
+              <w:t>modifications</w:t>
+            </w:r>
+            <w:r>
+              <w:t xml:space="preserve"> in SPI Master</w:t>
+            </w:r>
+          </w:p>
+        </w:tc>
+      </w:tr>
     </w:tbl>
     <w:p>
       <w:pPr>
@@ -1739,7 +1996,7 @@
         <w:pStyle w:val="Heading1"/>
         <w:bidi w:val="0"/>
       </w:pPr>
-      <w:bookmarkStart w:id="2" w:name="_Toc299889207"/>
+      <w:bookmarkStart w:id="2" w:name="_Toc302734543"/>
       <w:r>
         <w:t>Scope</w:t>
       </w:r>
@@ -1758,7 +2015,7 @@
         <w:pStyle w:val="Heading1"/>
         <w:bidi w:val="0"/>
       </w:pPr>
-      <w:bookmarkStart w:id="3" w:name="_Toc299889208"/>
+      <w:bookmarkStart w:id="3" w:name="_Toc302734544"/>
       <w:r>
         <w:t>Top Architecture</w:t>
       </w:r>
@@ -1775,9 +2032,9 @@
         </w:rPr>
         <w:drawing>
           <wp:inline distT="0" distB="0" distL="0" distR="0">
-            <wp:extent cx="5179162" cy="2696898"/>
-            <wp:effectExtent l="19050" t="0" r="2438" b="0"/>
-            <wp:docPr id="3" name="Picture 3"/>
+            <wp:extent cx="5979389" cy="1998517"/>
+            <wp:effectExtent l="19050" t="0" r="2311" b="0"/>
+            <wp:docPr id="2" name="Picture 2"/>
             <wp:cNvGraphicFramePr>
               <a:graphicFrameLocks xmlns:a="http://schemas.openxmlformats.org/drawingml/2006/main" noChangeAspect="1"/>
             </wp:cNvGraphicFramePr>
@@ -1785,7 +2042,7 @@
               <a:graphicData uri="http://schemas.openxmlformats.org/drawingml/2006/picture">
                 <pic:pic xmlns:pic="http://schemas.openxmlformats.org/drawingml/2006/picture">
                   <pic:nvPicPr>
-                    <pic:cNvPr id="0" name="Picture 3"/>
+                    <pic:cNvPr id="0" name="Picture 2"/>
                     <pic:cNvPicPr>
                       <a:picLocks noChangeAspect="1" noChangeArrowheads="1"/>
                     </pic:cNvPicPr>
@@ -1800,7 +2057,7 @@
                   <pic:spPr bwMode="auto">
                     <a:xfrm>
                       <a:off x="0" y="0"/>
-                      <a:ext cx="5181577" cy="2698156"/>
+                      <a:ext cx="5984596" cy="2000257"/>
                     </a:xfrm>
                     <a:prstGeom prst="rect">
                       <a:avLst/>
@@ -1823,7 +2080,7 @@
           <w:noProof/>
         </w:rPr>
       </w:pPr>
-      <w:bookmarkStart w:id="4" w:name="_Toc299889289"/>
+      <w:bookmarkStart w:id="4" w:name="_Toc302734552"/>
       <w:r>
         <w:t xml:space="preserve">Figure </w:t>
       </w:r>
@@ -1857,13 +2114,10 @@
           <w:b/>
           <w:bCs/>
         </w:rPr>
-        <w:t>Clock Block</w:t>
-      </w:r>
-      <w:r>
-        <w:t xml:space="preserve"> – SPI have 4 working methods, based on the </w:t>
-      </w:r>
-      <w:r>
-        <w:t>CPOL and CPHA values. Instead of re-write every process twice (one for falling edge and one for rising edge), the Clock Block will connect the required clock to the Master Host.</w:t>
+        <w:t xml:space="preserve">Master Host </w:t>
+      </w:r>
+      <w:r>
+        <w:t>– Connects between the outside world to the SPI world, through the Wishbone interface.</w:t>
       </w:r>
     </w:p>
     <w:p>
@@ -1880,30 +2134,36 @@
           <w:b/>
           <w:bCs/>
         </w:rPr>
-        <w:t xml:space="preserve">Master Host </w:t>
-      </w:r>
-      <w:r>
-        <w:t>– Connects between the outside world to the SPI world, through the Wishbone interface.</w:t>
-      </w:r>
-    </w:p>
-    <w:p>
-      <w:pPr>
-        <w:pStyle w:val="ListParagraph"/>
-        <w:numPr>
-          <w:ilvl w:val="0"/>
-          <w:numId w:val="1"/>
-        </w:numPr>
-        <w:bidi w:val="0"/>
-      </w:pPr>
-      <w:r>
+        <w:t xml:space="preserve">Slave Host </w:t>
+      </w:r>
+      <w:r>
+        <w:t>– Connects between the SPI world to the outside world – here it is a RAM, which data can be read from and written to.</w:t>
+      </w:r>
+    </w:p>
+    <w:p>
+      <w:pPr>
+        <w:bidi w:val="0"/>
         <w:rPr>
           <w:b/>
           <w:bCs/>
-        </w:rPr>
-        <w:t xml:space="preserve">Slave Host </w:t>
-      </w:r>
-      <w:r>
-        <w:t>– Connects between the SPI world to the outside world – here it is a RAM, which data can be read from and written to.</w:t>
+          <w:u w:val="single"/>
+        </w:rPr>
+      </w:pPr>
+      <w:r>
+        <w:rPr>
+          <w:b/>
+          <w:bCs/>
+          <w:u w:val="single"/>
+        </w:rPr>
+        <w:t>Note:</w:t>
+      </w:r>
+    </w:p>
+    <w:p>
+      <w:pPr>
+        <w:bidi w:val="0"/>
+      </w:pPr>
+      <w:r>
+        <w:t>SPI Master and Slave transmit and receive data at the same time. Therefore, in order to read, SPI Master should transmit data, which should be ignore by the SPI Slave.</w:t>
       </w:r>
     </w:p>
     <w:p>
@@ -1911,7 +2171,7 @@
         <w:pStyle w:val="Heading1"/>
         <w:bidi w:val="0"/>
       </w:pPr>
-      <w:bookmarkStart w:id="5" w:name="_Toc299889209"/>
+      <w:bookmarkStart w:id="5" w:name="_Toc302734545"/>
       <w:r>
         <w:lastRenderedPageBreak/>
         <w:t>Master Host</w:t>
@@ -1977,7 +2237,7 @@
           <w:noProof/>
         </w:rPr>
       </w:pPr>
-      <w:bookmarkStart w:id="6" w:name="_Toc299889290"/>
+      <w:bookmarkStart w:id="6" w:name="_Toc302734553"/>
       <w:r>
         <w:t xml:space="preserve">Figure </w:t>
       </w:r>
@@ -2039,21 +2299,13 @@
     </w:p>
     <w:p>
       <w:pPr>
-        <w:bidi w:val="0"/>
-      </w:pPr>
-    </w:p>
-    <w:p>
-      <w:pPr>
-        <w:pStyle w:val="Heading1"/>
-        <w:bidi w:val="0"/>
-      </w:pPr>
-      <w:bookmarkStart w:id="7" w:name="_Toc299889210"/>
+        <w:pStyle w:val="Heading2"/>
+        <w:bidi w:val="0"/>
+      </w:pPr>
+      <w:bookmarkStart w:id="7" w:name="_Toc302734546"/>
       <w:r>
         <w:lastRenderedPageBreak/>
-        <w:t>Slave</w:t>
-      </w:r>
-      <w:r>
-        <w:t xml:space="preserve"> Host</w:t>
+        <w:t>SPI Master</w:t>
       </w:r>
       <w:bookmarkEnd w:id="7"/>
     </w:p>
@@ -2068,9 +2320,9 @@
         </w:rPr>
         <w:drawing>
           <wp:inline distT="0" distB="0" distL="0" distR="0">
-            <wp:extent cx="5485952" cy="3415658"/>
-            <wp:effectExtent l="19050" t="0" r="448" b="0"/>
-            <wp:docPr id="5" name="Picture 5"/>
+            <wp:extent cx="6013095" cy="2777235"/>
+            <wp:effectExtent l="19050" t="0" r="6705" b="0"/>
+            <wp:docPr id="8" name="Picture 5"/>
             <wp:cNvGraphicFramePr>
               <a:graphicFrameLocks xmlns:a="http://schemas.openxmlformats.org/drawingml/2006/main" noChangeAspect="1"/>
             </wp:cNvGraphicFramePr>
@@ -2093,7 +2345,7 @@
                   <pic:spPr bwMode="auto">
                     <a:xfrm>
                       <a:off x="0" y="0"/>
-                      <a:ext cx="5483855" cy="3414352"/>
+                      <a:ext cx="6011974" cy="2776717"/>
                     </a:xfrm>
                     <a:prstGeom prst="rect">
                       <a:avLst/>
@@ -2112,8 +2364,11 @@
         <w:pStyle w:val="Caption"/>
         <w:bidi w:val="0"/>
         <w:jc w:val="center"/>
-      </w:pPr>
-      <w:bookmarkStart w:id="8" w:name="_Toc299889291"/>
+        <w:rPr>
+          <w:noProof/>
+        </w:rPr>
+      </w:pPr>
+      <w:bookmarkStart w:id="8" w:name="_Toc302734554"/>
       <w:r>
         <w:t xml:space="preserve">Figure </w:t>
       </w:r>
@@ -2126,7 +2381,10 @@
         </w:r>
       </w:fldSimple>
       <w:r>
-        <w:t xml:space="preserve"> - Slave Host</w:t>
+        <w:rPr>
+          <w:noProof/>
+        </w:rPr>
+        <w:t xml:space="preserve"> - SPI Master Pinout</w:t>
       </w:r>
       <w:bookmarkEnd w:id="8"/>
     </w:p>
@@ -2135,15 +2393,87 @@
         <w:bidi w:val="0"/>
       </w:pPr>
       <w:r>
-        <w:t>Data is received from the SPI Master, decoded in the Message Pack Decoder, and in case of write command - is saved in the RAM, through the RAM Controller.</w:t>
-      </w:r>
-    </w:p>
-    <w:p>
-      <w:pPr>
-        <w:bidi w:val="0"/>
-      </w:pPr>
-      <w:r>
-        <w:t>The current command is saved in the Type Register</w:t>
+        <w:t>SPI Master has interfaces to the following:</w:t>
+      </w:r>
+    </w:p>
+    <w:p>
+      <w:pPr>
+        <w:pStyle w:val="ListParagraph"/>
+        <w:numPr>
+          <w:ilvl w:val="0"/>
+          <w:numId w:val="3"/>
+        </w:numPr>
+        <w:bidi w:val="0"/>
+      </w:pPr>
+      <w:r>
+        <w:t>System clock and reset</w:t>
+      </w:r>
+    </w:p>
+    <w:p>
+      <w:pPr>
+        <w:pStyle w:val="ListParagraph"/>
+        <w:numPr>
+          <w:ilvl w:val="0"/>
+          <w:numId w:val="3"/>
+        </w:numPr>
+        <w:bidi w:val="0"/>
+      </w:pPr>
+      <w:r>
+        <w:t>SPI Slave</w:t>
+      </w:r>
+    </w:p>
+    <w:p>
+      <w:pPr>
+        <w:pStyle w:val="ListParagraph"/>
+        <w:numPr>
+          <w:ilvl w:val="0"/>
+          <w:numId w:val="3"/>
+        </w:numPr>
+        <w:bidi w:val="0"/>
+      </w:pPr>
+      <w:r>
+        <w:t>FIFO – Transaction (Write + Read) will initialize when FIFO is not empty.</w:t>
+      </w:r>
+    </w:p>
+    <w:p>
+      <w:pPr>
+        <w:pStyle w:val="ListParagraph"/>
+        <w:numPr>
+          <w:ilvl w:val="0"/>
+          <w:numId w:val="3"/>
+        </w:numPr>
+        <w:bidi w:val="0"/>
+      </w:pPr>
+      <w:r>
+        <w:t>Registers – Two registers may be written:</w:t>
+      </w:r>
+    </w:p>
+    <w:p>
+      <w:pPr>
+        <w:pStyle w:val="ListParagraph"/>
+        <w:numPr>
+          <w:ilvl w:val="1"/>
+          <w:numId w:val="3"/>
+        </w:numPr>
+        <w:bidi w:val="0"/>
+      </w:pPr>
+      <w:r>
+        <w:t>Clock Divide Register – which hold a System Clock divide factor, to generate SPI_CLK. For example: writing 3</w:t>
+      </w:r>
+      <w:r>
+        <w:rPr>
+          <w:vertAlign w:val="subscript"/>
+        </w:rPr>
+        <w:t>h</w:t>
+      </w:r>
+      <w:r>
+        <w:t xml:space="preserve"> to this register, will generate SPI_CLK, which asserts / negates each 3 System Clock cycles. Minimum value to write is 2</w:t>
+      </w:r>
+      <w:r>
+        <w:rPr>
+          <w:vertAlign w:val="subscript"/>
+        </w:rPr>
+        <w:t>h</w:t>
       </w:r>
       <w:r>
         <w:t>.</w:t>
@@ -2151,34 +2481,42 @@
     </w:p>
     <w:p>
       <w:pPr>
-        <w:bidi w:val="0"/>
-      </w:pPr>
-      <w:r>
-        <w:t>When command "read" is received, data from the RAM is encoded in the Message Pack Encoder, and transmitted through the SPI Slave.</w:t>
-      </w:r>
-    </w:p>
-    <w:p>
-      <w:pPr>
-        <w:bidi w:val="0"/>
-      </w:pPr>
-      <w:r>
-        <w:t>Status register will be read upon a start of write / read transaction, or when required (Master Host request).</w:t>
-      </w:r>
-    </w:p>
-    <w:p>
-      <w:pPr>
-        <w:bidi w:val="0"/>
-      </w:pPr>
+        <w:pStyle w:val="ListParagraph"/>
+        <w:numPr>
+          <w:ilvl w:val="1"/>
+          <w:numId w:val="3"/>
+        </w:numPr>
+        <w:bidi w:val="0"/>
+      </w:pPr>
+      <w:r>
+        <w:t>Configuration Register – to set CPOL and CPHA.</w:t>
+      </w:r>
+    </w:p>
+    <w:p>
+      <w:pPr>
+        <w:pStyle w:val="ListParagraph"/>
+        <w:numPr>
+          <w:ilvl w:val="0"/>
+          <w:numId w:val="3"/>
+        </w:numPr>
+        <w:bidi w:val="0"/>
+      </w:pPr>
+      <w:r>
+        <w:t>Master Host – Input is SPI Slave Select Address, and output is DOUT + DOUT_VALID, which is the parallel data that has been received from the SPI Slave.</w:t>
+      </w:r>
     </w:p>
     <w:p>
       <w:pPr>
         <w:pStyle w:val="Heading1"/>
         <w:bidi w:val="0"/>
       </w:pPr>
-      <w:bookmarkStart w:id="9" w:name="_Toc299889211"/>
+      <w:bookmarkStart w:id="9" w:name="_Toc302734547"/>
       <w:r>
         <w:lastRenderedPageBreak/>
-        <w:t>SPI Interface</w:t>
+        <w:t>Slave</w:t>
+      </w:r>
+      <w:r>
+        <w:t xml:space="preserve"> Host</w:t>
       </w:r>
       <w:bookmarkEnd w:id="9"/>
     </w:p>
@@ -2193,9 +2531,9 @@
         </w:rPr>
         <w:drawing>
           <wp:inline distT="0" distB="0" distL="0" distR="0">
-            <wp:extent cx="5299791" cy="3223112"/>
-            <wp:effectExtent l="19050" t="0" r="0" b="0"/>
-            <wp:docPr id="6" name="Picture 6"/>
+            <wp:extent cx="5079645" cy="3162683"/>
+            <wp:effectExtent l="19050" t="0" r="6705" b="0"/>
+            <wp:docPr id="3" name="Picture 3"/>
             <wp:cNvGraphicFramePr>
               <a:graphicFrameLocks xmlns:a="http://schemas.openxmlformats.org/drawingml/2006/main" noChangeAspect="1"/>
             </wp:cNvGraphicFramePr>
@@ -2203,7 +2541,7 @@
               <a:graphicData uri="http://schemas.openxmlformats.org/drawingml/2006/picture">
                 <pic:pic xmlns:pic="http://schemas.openxmlformats.org/drawingml/2006/picture">
                   <pic:nvPicPr>
-                    <pic:cNvPr id="0" name="Picture 6"/>
+                    <pic:cNvPr id="0" name="Picture 3"/>
                     <pic:cNvPicPr>
                       <a:picLocks noChangeAspect="1" noChangeArrowheads="1"/>
                     </pic:cNvPicPr>
@@ -2218,7 +2556,7 @@
                   <pic:spPr bwMode="auto">
                     <a:xfrm>
                       <a:off x="0" y="0"/>
-                      <a:ext cx="5304967" cy="3226260"/>
+                      <a:ext cx="5081811" cy="3164032"/>
                     </a:xfrm>
                     <a:prstGeom prst="rect">
                       <a:avLst/>
@@ -2237,11 +2575,136 @@
         <w:pStyle w:val="Caption"/>
         <w:bidi w:val="0"/>
         <w:jc w:val="center"/>
+      </w:pPr>
+      <w:bookmarkStart w:id="10" w:name="_Toc302734555"/>
+      <w:r>
+        <w:t xml:space="preserve">Figure </w:t>
+      </w:r>
+      <w:fldSimple w:instr=" SEQ Figure \* ARABIC ">
+        <w:r>
+          <w:rPr>
+            <w:noProof/>
+          </w:rPr>
+          <w:t>4</w:t>
+        </w:r>
+      </w:fldSimple>
+      <w:r>
+        <w:t xml:space="preserve"> - Slave Host</w:t>
+      </w:r>
+      <w:bookmarkEnd w:id="10"/>
+    </w:p>
+    <w:p>
+      <w:pPr>
+        <w:bidi w:val="0"/>
+      </w:pPr>
+      <w:r>
+        <w:t>Data is received from the SPI Master, decoded in the Message Pack Decoder, and in case of write command - is saved in the RAM, through the RAM Controller.</w:t>
+      </w:r>
+    </w:p>
+    <w:p>
+      <w:pPr>
+        <w:bidi w:val="0"/>
+      </w:pPr>
+      <w:r>
+        <w:t>The current command is saved in the Type Register</w:t>
+      </w:r>
+      <w:r>
+        <w:t>.</w:t>
+      </w:r>
+    </w:p>
+    <w:p>
+      <w:pPr>
+        <w:bidi w:val="0"/>
+      </w:pPr>
+      <w:r>
+        <w:t>When command "read" is received, data from the RAM is encoded in the Message Pack Encoder, and transmitted through the SPI Slave.</w:t>
+      </w:r>
+    </w:p>
+    <w:p>
+      <w:pPr>
+        <w:bidi w:val="0"/>
+      </w:pPr>
+      <w:r>
+        <w:t>Status register will be read upon a start of write / read transaction, or when required (Master Host request).</w:t>
+      </w:r>
+    </w:p>
+    <w:p>
+      <w:pPr>
+        <w:bidi w:val="0"/>
+      </w:pPr>
+    </w:p>
+    <w:p>
+      <w:pPr>
+        <w:pStyle w:val="Heading1"/>
+        <w:bidi w:val="0"/>
+      </w:pPr>
+      <w:bookmarkStart w:id="11" w:name="_Toc302734548"/>
+      <w:r>
+        <w:lastRenderedPageBreak/>
+        <w:t>SPI Interface</w:t>
+      </w:r>
+      <w:bookmarkEnd w:id="11"/>
+    </w:p>
+    <w:p>
+      <w:pPr>
+        <w:keepNext/>
+        <w:bidi w:val="0"/>
+      </w:pPr>
+      <w:r>
         <w:rPr>
           <w:noProof/>
         </w:rPr>
-      </w:pPr>
-      <w:bookmarkStart w:id="10" w:name="_Toc299889292"/>
+        <w:drawing>
+          <wp:inline distT="0" distB="0" distL="0" distR="0">
+            <wp:extent cx="5129460" cy="3146751"/>
+            <wp:effectExtent l="19050" t="0" r="0" b="0"/>
+            <wp:docPr id="7" name="Picture 4"/>
+            <wp:cNvGraphicFramePr>
+              <a:graphicFrameLocks xmlns:a="http://schemas.openxmlformats.org/drawingml/2006/main" noChangeAspect="1"/>
+            </wp:cNvGraphicFramePr>
+            <a:graphic xmlns:a="http://schemas.openxmlformats.org/drawingml/2006/main">
+              <a:graphicData uri="http://schemas.openxmlformats.org/drawingml/2006/picture">
+                <pic:pic xmlns:pic="http://schemas.openxmlformats.org/drawingml/2006/picture">
+                  <pic:nvPicPr>
+                    <pic:cNvPr id="0" name="Picture 4"/>
+                    <pic:cNvPicPr>
+                      <a:picLocks noChangeAspect="1" noChangeArrowheads="1"/>
+                    </pic:cNvPicPr>
+                  </pic:nvPicPr>
+                  <pic:blipFill>
+                    <a:blip r:embed="rId12"/>
+                    <a:srcRect/>
+                    <a:stretch>
+                      <a:fillRect/>
+                    </a:stretch>
+                  </pic:blipFill>
+                  <pic:spPr bwMode="auto">
+                    <a:xfrm>
+                      <a:off x="0" y="0"/>
+                      <a:ext cx="5134470" cy="3149824"/>
+                    </a:xfrm>
+                    <a:prstGeom prst="rect">
+                      <a:avLst/>
+                    </a:prstGeom>
+                    <a:noFill/>
+                  </pic:spPr>
+                </pic:pic>
+              </a:graphicData>
+            </a:graphic>
+          </wp:inline>
+        </w:drawing>
+      </w:r>
+    </w:p>
+    <w:p>
+      <w:pPr>
+        <w:pStyle w:val="Caption"/>
+        <w:bidi w:val="0"/>
+        <w:jc w:val="center"/>
+        <w:rPr>
+          <w:noProof/>
+        </w:rPr>
+      </w:pPr>
+      <w:bookmarkStart w:id="12" w:name="_Toc302734556"/>
       <w:r>
         <w:t xml:space="preserve">Figure </w:t>
       </w:r>
@@ -2250,7 +2713,7 @@
           <w:rPr>
             <w:noProof/>
           </w:rPr>
-          <w:t>4</w:t>
+          <w:t>5</w:t>
         </w:r>
       </w:fldSimple>
       <w:r>
@@ -2259,14 +2722,17 @@
         </w:rPr>
         <w:t xml:space="preserve"> - SPI Interface</w:t>
       </w:r>
-      <w:bookmarkEnd w:id="10"/>
-    </w:p>
-    <w:p>
-      <w:pPr>
-        <w:bidi w:val="0"/>
-      </w:pPr>
-      <w:r>
-        <w:t>SPI Master Interface contains interface to FIFO, and to clock (both the real clock and the inverse clock – Clock Negative).</w:t>
+      <w:bookmarkEnd w:id="12"/>
+    </w:p>
+    <w:p>
+      <w:pPr>
+        <w:bidi w:val="0"/>
+      </w:pPr>
+      <w:r>
+        <w:t xml:space="preserve">SPI Master Interface contains interface to FIFO, </w:t>
+      </w:r>
+      <w:r>
+        <w:t>to Internal Registers interface, System clock and Reset.</w:t>
       </w:r>
     </w:p>
     <w:p>
@@ -2289,7 +2755,13 @@
         <w:t>SPI_SS</w:t>
       </w:r>
       <w:r>
-        <w:t xml:space="preserve"> is a bus, which its size is determined using a generic parameter.</w:t>
+        <w:t xml:space="preserve"> is a bus, which its size is determined </w:t>
+      </w:r>
+      <w:r>
+        <w:t>by</w:t>
+      </w:r>
+      <w:r>
+        <w:t xml:space="preserve"> a generic parameter.</w:t>
       </w:r>
     </w:p>
     <w:p>
@@ -2302,12 +2774,12 @@
         <w:pStyle w:val="Heading1"/>
         <w:bidi w:val="0"/>
       </w:pPr>
-      <w:bookmarkStart w:id="11" w:name="_Toc299889212"/>
+      <w:bookmarkStart w:id="13" w:name="_Toc302734549"/>
       <w:r>
         <w:lastRenderedPageBreak/>
         <w:t>Message Structure</w:t>
       </w:r>
-      <w:bookmarkEnd w:id="11"/>
+      <w:bookmarkEnd w:id="13"/>
     </w:p>
     <w:p>
       <w:pPr>
@@ -2316,6 +2788,9 @@
         <w:jc w:val="center"/>
       </w:pPr>
       <w:r>
+        <w:rPr>
+          <w:noProof/>
+        </w:rPr>
         <w:drawing>
           <wp:inline distT="0" distB="0" distL="0" distR="0">
             <wp:extent cx="1571636" cy="3771922"/>
@@ -2332,7 +2807,7 @@
                     </pic:cNvPicPr>
                   </pic:nvPicPr>
                   <pic:blipFill>
-                    <a:blip r:embed="rId12" cstate="print"/>
+                    <a:blip r:embed="rId13" cstate="print"/>
                     <a:srcRect/>
                     <a:stretch>
                       <a:fillRect/>
@@ -2371,7 +2846,7 @@
           <w:noProof/>
         </w:rPr>
       </w:pPr>
-      <w:bookmarkStart w:id="12" w:name="_Toc299889293"/>
+      <w:bookmarkStart w:id="14" w:name="_Toc302734557"/>
       <w:r>
         <w:t xml:space="preserve">Figure </w:t>
       </w:r>
@@ -2380,7 +2855,7 @@
           <w:rPr>
             <w:noProof/>
           </w:rPr>
-          <w:t>5</w:t>
+          <w:t>6</w:t>
         </w:r>
       </w:fldSimple>
       <w:r>
@@ -2389,7 +2864,7 @@
         </w:rPr>
         <w:t xml:space="preserve"> - Message Structure</w:t>
       </w:r>
-      <w:bookmarkEnd w:id="12"/>
+      <w:bookmarkEnd w:id="14"/>
     </w:p>
     <w:p>
       <w:pPr>
@@ -2553,14 +3028,11 @@
     <w:p>
       <w:pPr>
         <w:bidi w:val="0"/>
-        <w:rPr>
-          <w:rFonts w:hint="cs"/>
-        </w:rPr>
       </w:pPr>
     </w:p>
     <w:sectPr>
-      <w:headerReference w:type="default" r:id="rId13"/>
-      <w:footerReference w:type="default" r:id="rId14"/>
+      <w:headerReference w:type="default" r:id="rId14"/>
+      <w:footerReference w:type="default" r:id="rId15"/>
       <w:pgSz w:w="11906" w:h="16838"/>
       <w:pgMar w:top="1440" w:right="1800" w:bottom="1440" w:left="1800" w:header="708" w:footer="708" w:gutter="0"/>
       <w:cols w:space="708"/>
@@ -2617,17 +3089,12 @@
           <w:jc w:val="center"/>
         </w:pPr>
         <w:r>
-          <w:rPr>
-            <w:lang w:bidi="ar-SA"/>
-          </w:rPr>
-        </w:r>
-        <w:r>
           <w:pict>
             <v:shapetype id="_x0000_t110" coordsize="21600,21600" o:spt="110" path="m10800,l,10800,10800,21600,21600,10800xe">
               <v:stroke joinstyle="miter"/>
               <v:path gradientshapeok="t" o:connecttype="rect" textboxrect="5400,5400,16200,16200"/>
             </v:shapetype>
-            <v:shape id="_x0000_s2049" type="#_x0000_t110" style="width:468pt;height:3.55pt;flip:y;mso-width-percent:1000;mso-position-horizontal-relative:char;mso-position-vertical-relative:line;mso-width-percent:1000;mso-width-relative:margin" fillcolor="black [3213]" stroked="f" strokecolor="black [3213]">
+            <v:shape id="_x0000_s2049" type="#_x0000_t110" style="width:414.55pt;height:3.55pt;flip:y;mso-width-percent:1000;mso-position-horizontal-relative:char;mso-position-vertical-relative:line;mso-width-percent:1000;mso-width-relative:margin" fillcolor="black [3213]" stroked="f" strokecolor="black [3213]">
               <v:fill r:id="rId1" o:title="Light horizontal" type="pattern"/>
               <w10:wrap type="none" anchorx="margin" anchory="page"/>
               <w10:anchorlock/>
@@ -2646,7 +3113,7 @@
               <w:noProof/>
               <w:rtl/>
             </w:rPr>
-            <w:t>2</w:t>
+            <w:t>1</w:t>
           </w:r>
         </w:fldSimple>
       </w:p>
@@ -2741,6 +3208,95 @@
 <file path=word/numbering.xml><?xml version="1.0" encoding="utf-8"?>
 <w:numbering xmlns:ve="http://schemas.openxmlformats.org/markup-compatibility/2006" xmlns:o="urn:schemas-microsoft-com:office:office" xmlns:r="http://schemas.openxmlformats.org/officeDocument/2006/relationships" xmlns:m="http://schemas.openxmlformats.org/officeDocument/2006/math" xmlns:v="urn:schemas-microsoft-com:vml" xmlns:wp="http://schemas.openxmlformats.org/drawingml/2006/wordprocessingDrawing" xmlns:w10="urn:schemas-microsoft-com:office:word" xmlns:w="http://schemas.openxmlformats.org/wordprocessingml/2006/main" xmlns:wne="http://schemas.microsoft.com/office/word/2006/wordml">
   <w:abstractNum w:abstractNumId="0">
+    <w:nsid w:val="1EE97962"/>
+    <w:multiLevelType w:val="hybridMultilevel"/>
+    <w:tmpl w:val="4CDAB5B8"/>
+    <w:lvl w:ilvl="0" w:tplc="0409000F">
+      <w:start w:val="1"/>
+      <w:numFmt w:val="decimal"/>
+      <w:lvlText w:val="%1."/>
+      <w:lvlJc w:val="left"/>
+      <w:pPr>
+        <w:ind w:left="720" w:hanging="360"/>
+      </w:pPr>
+      <w:rPr>
+        <w:rFonts w:hint="default"/>
+      </w:rPr>
+    </w:lvl>
+    <w:lvl w:ilvl="1" w:tplc="04090019">
+      <w:start w:val="1"/>
+      <w:numFmt w:val="lowerLetter"/>
+      <w:lvlText w:val="%2."/>
+      <w:lvlJc w:val="left"/>
+      <w:pPr>
+        <w:ind w:left="1440" w:hanging="360"/>
+      </w:pPr>
+    </w:lvl>
+    <w:lvl w:ilvl="2" w:tplc="0409001B" w:tentative="1">
+      <w:start w:val="1"/>
+      <w:numFmt w:val="lowerRoman"/>
+      <w:lvlText w:val="%3."/>
+      <w:lvlJc w:val="right"/>
+      <w:pPr>
+        <w:ind w:left="2160" w:hanging="180"/>
+      </w:pPr>
+    </w:lvl>
+    <w:lvl w:ilvl="3" w:tplc="0409000F" w:tentative="1">
+      <w:start w:val="1"/>
+      <w:numFmt w:val="decimal"/>
+      <w:lvlText w:val="%4."/>
+      <w:lvlJc w:val="left"/>
+      <w:pPr>
+        <w:ind w:left="2880" w:hanging="360"/>
+      </w:pPr>
+    </w:lvl>
+    <w:lvl w:ilvl="4" w:tplc="04090019" w:tentative="1">
+      <w:start w:val="1"/>
+      <w:numFmt w:val="lowerLetter"/>
+      <w:lvlText w:val="%5."/>
+      <w:lvlJc w:val="left"/>
+      <w:pPr>
+        <w:ind w:left="3600" w:hanging="360"/>
+      </w:pPr>
+    </w:lvl>
+    <w:lvl w:ilvl="5" w:tplc="0409001B" w:tentative="1">
+      <w:start w:val="1"/>
+      <w:numFmt w:val="lowerRoman"/>
+      <w:lvlText w:val="%6."/>
+      <w:lvlJc w:val="right"/>
+      <w:pPr>
+        <w:ind w:left="4320" w:hanging="180"/>
+      </w:pPr>
+    </w:lvl>
+    <w:lvl w:ilvl="6" w:tplc="0409000F" w:tentative="1">
+      <w:start w:val="1"/>
+      <w:numFmt w:val="decimal"/>
+      <w:lvlText w:val="%7."/>
+      <w:lvlJc w:val="left"/>
+      <w:pPr>
+        <w:ind w:left="5040" w:hanging="360"/>
+      </w:pPr>
+    </w:lvl>
+    <w:lvl w:ilvl="7" w:tplc="04090019" w:tentative="1">
+      <w:start w:val="1"/>
+      <w:numFmt w:val="lowerLetter"/>
+      <w:lvlText w:val="%8."/>
+      <w:lvlJc w:val="left"/>
+      <w:pPr>
+        <w:ind w:left="5760" w:hanging="360"/>
+      </w:pPr>
+    </w:lvl>
+    <w:lvl w:ilvl="8" w:tplc="0409001B" w:tentative="1">
+      <w:start w:val="1"/>
+      <w:numFmt w:val="lowerRoman"/>
+      <w:lvlText w:val="%9."/>
+      <w:lvlJc w:val="right"/>
+      <w:pPr>
+        <w:ind w:left="6480" w:hanging="180"/>
+      </w:pPr>
+    </w:lvl>
+  </w:abstractNum>
+  <w:abstractNum w:abstractNumId="1">
     <w:nsid w:val="2E8566A9"/>
     <w:multiLevelType w:val="hybridMultilevel"/>
     <w:tmpl w:val="EB2A3700"/>
@@ -2829,7 +3385,7 @@
       </w:pPr>
     </w:lvl>
   </w:abstractNum>
-  <w:abstractNum w:abstractNumId="1">
+  <w:abstractNum w:abstractNumId="2">
     <w:nsid w:val="6F61211A"/>
     <w:multiLevelType w:val="hybridMultilevel"/>
     <w:tmpl w:val="E398D316"/>
@@ -2919,10 +3475,13 @@
     </w:lvl>
   </w:abstractNum>
   <w:num w:numId="1">
-    <w:abstractNumId w:val="0"/>
+    <w:abstractNumId w:val="1"/>
   </w:num>
   <w:num w:numId="2">
-    <w:abstractNumId w:val="1"/>
+    <w:abstractNumId w:val="2"/>
+  </w:num>
+  <w:num w:numId="3">
+    <w:abstractNumId w:val="0"/>
   </w:num>
 </w:numbering>
 </file>
@@ -3112,6 +3671,30 @@
       <w:color w:val="365F91" w:themeColor="accent1" w:themeShade="BF"/>
       <w:sz w:val="28"/>
       <w:szCs w:val="28"/>
+    </w:rPr>
+  </w:style>
+  <w:style w:type="paragraph" w:styleId="Heading2">
+    <w:name w:val="heading 2"/>
+    <w:basedOn w:val="Normal"/>
+    <w:next w:val="Normal"/>
+    <w:link w:val="Heading2Char"/>
+    <w:uiPriority w:val="9"/>
+    <w:unhideWhenUsed/>
+    <w:qFormat/>
+    <w:rsid w:val="007040EF"/>
+    <w:pPr>
+      <w:keepNext/>
+      <w:keepLines/>
+      <w:spacing w:before="200" w:after="0"/>
+      <w:outlineLvl w:val="1"/>
+    </w:pPr>
+    <w:rPr>
+      <w:rFonts w:asciiTheme="majorHAnsi" w:eastAsiaTheme="majorEastAsia" w:hAnsiTheme="majorHAnsi" w:cstheme="majorBidi"/>
+      <w:b/>
+      <w:bCs/>
+      <w:color w:val="4F81BD" w:themeColor="accent1"/>
+      <w:sz w:val="26"/>
+      <w:szCs w:val="26"/>
     </w:rPr>
   </w:style>
   <w:style w:type="character" w:default="1" w:styleId="DefaultParagraphFont">
@@ -3381,6 +3964,34 @@
     <w:link w:val="Footer"/>
     <w:uiPriority w:val="99"/>
     <w:rsid w:val="008860D4"/>
+  </w:style>
+  <w:style w:type="character" w:customStyle="1" w:styleId="Heading2Char">
+    <w:name w:val="Heading 2 Char"/>
+    <w:basedOn w:val="DefaultParagraphFont"/>
+    <w:link w:val="Heading2"/>
+    <w:uiPriority w:val="9"/>
+    <w:rsid w:val="007040EF"/>
+    <w:rPr>
+      <w:rFonts w:asciiTheme="majorHAnsi" w:eastAsiaTheme="majorEastAsia" w:hAnsiTheme="majorHAnsi" w:cstheme="majorBidi"/>
+      <w:b/>
+      <w:bCs/>
+      <w:color w:val="4F81BD" w:themeColor="accent1"/>
+      <w:sz w:val="26"/>
+      <w:szCs w:val="26"/>
+    </w:rPr>
+  </w:style>
+  <w:style w:type="paragraph" w:styleId="TOC2">
+    <w:name w:val="toc 2"/>
+    <w:basedOn w:val="Normal"/>
+    <w:next w:val="Normal"/>
+    <w:autoRedefine/>
+    <w:uiPriority w:val="39"/>
+    <w:unhideWhenUsed/>
+    <w:rsid w:val="00161F8E"/>
+    <w:pPr>
+      <w:spacing w:after="100"/>
+      <w:ind w:left="220"/>
+    </w:pPr>
   </w:style>
 </w:styles>
 </file>

</xml_diff>

<commit_message>
Top Architecture update - Master drawing
</commit_message>
<xml_diff>
--- a/Docs/Top_Architecture.docx
+++ b/Docs/Top_Architecture.docx
@@ -2191,7 +2191,7 @@
           <wp:inline distT="0" distB="0" distL="0" distR="0">
             <wp:extent cx="5547360" cy="3985260"/>
             <wp:effectExtent l="19050" t="0" r="0" b="0"/>
-            <wp:docPr id="4" name="Picture 4"/>
+            <wp:docPr id="5" name="Picture 2"/>
             <wp:cNvGraphicFramePr>
               <a:graphicFrameLocks xmlns:a="http://schemas.openxmlformats.org/drawingml/2006/main" noChangeAspect="1"/>
             </wp:cNvGraphicFramePr>
@@ -2199,7 +2199,7 @@
               <a:graphicData uri="http://schemas.openxmlformats.org/drawingml/2006/picture">
                 <pic:pic xmlns:pic="http://schemas.openxmlformats.org/drawingml/2006/picture">
                   <pic:nvPicPr>
-                    <pic:cNvPr id="0" name="Picture 4"/>
+                    <pic:cNvPr id="0" name="Picture 2"/>
                     <pic:cNvPicPr>
                       <a:picLocks noChangeAspect="1" noChangeArrowheads="1"/>
                     </pic:cNvPicPr>
@@ -2280,7 +2280,13 @@
         <w:bidi w:val="0"/>
       </w:pPr>
       <w:r>
-        <w:t>When the host returns a "ready" status, the data is being sent through the Message Pack Encoder (it will be explained later), to the FIFO, through the MUX, into the SPI Master.</w:t>
+        <w:t>When the host returns a "ready" status, the data is being sent through the Message Pack Encoder (it will be explained later), to the FIFO</w:t>
+      </w:r>
+      <w:r>
+        <w:t>, into</w:t>
+      </w:r>
+      <w:r>
+        <w:t xml:space="preserve"> the SPI Master.</w:t>
       </w:r>
     </w:p>
     <w:p>
@@ -2295,6 +2301,14 @@
       </w:r>
       <w:r>
         <w:t>.</w:t>
+      </w:r>
+    </w:p>
+    <w:p>
+      <w:pPr>
+        <w:bidi w:val="0"/>
+      </w:pPr>
+      <w:r>
+        <w:t>When reading – "garbage" data will be inserted to the FIFO, so SPI Master will initialize read/write transaction.</w:t>
       </w:r>
     </w:p>
     <w:p>

</xml_diff>

<commit_message>
1. SPI Master Update + TB 2. WBS Update 3. SPI Documentation & Top Arch. Update
</commit_message>
<xml_diff>
--- a/Docs/Top_Architecture.docx
+++ b/Docs/Top_Architecture.docx
@@ -1,6 +1,6 @@
 
 <file path=word/document.xml><?xml version="1.0" encoding="utf-8"?>
-<w:document xmlns:ve="http://schemas.openxmlformats.org/markup-compatibility/2006" xmlns:o="urn:schemas-microsoft-com:office:office" xmlns:r="http://schemas.openxmlformats.org/officeDocument/2006/relationships" xmlns:m="http://schemas.openxmlformats.org/officeDocument/2006/math" xmlns:v="urn:schemas-microsoft-com:vml" xmlns:wp="http://schemas.openxmlformats.org/drawingml/2006/wordprocessingDrawing" xmlns:w10="urn:schemas-microsoft-com:office:word" xmlns:w="http://schemas.openxmlformats.org/wordprocessingml/2006/main" xmlns:wne="http://schemas.microsoft.com/office/word/2006/wordml">
+<w:document xmlns:wpc="http://schemas.microsoft.com/office/word/2010/wordprocessingCanvas" xmlns:mc="http://schemas.openxmlformats.org/markup-compatibility/2006" xmlns:o="urn:schemas-microsoft-com:office:office" xmlns:r="http://schemas.openxmlformats.org/officeDocument/2006/relationships" xmlns:m="http://schemas.openxmlformats.org/officeDocument/2006/math" xmlns:v="urn:schemas-microsoft-com:vml" xmlns:wp14="http://schemas.microsoft.com/office/word/2010/wordprocessingDrawing" xmlns:wp="http://schemas.openxmlformats.org/drawingml/2006/wordprocessingDrawing" xmlns:w10="urn:schemas-microsoft-com:office:word" xmlns:w="http://schemas.openxmlformats.org/wordprocessingml/2006/main" xmlns:w14="http://schemas.microsoft.com/office/word/2010/wordml" xmlns:wpg="http://schemas.microsoft.com/office/word/2010/wordprocessingGroup" xmlns:wpi="http://schemas.microsoft.com/office/word/2010/wordprocessingInk" xmlns:wne="http://schemas.microsoft.com/office/word/2006/wordml" xmlns:wps="http://schemas.microsoft.com/office/word/2010/wordprocessingShape" mc:Ignorable="w14 wp14">
   <w:body>
     <w:p>
       <w:pPr>
@@ -96,6 +96,7 @@
           <w:docPartUnique/>
         </w:docPartObj>
       </w:sdtPr>
+      <w:sdtEndPr/>
       <w:sdtContent>
         <w:p>
           <w:pPr>
@@ -1820,7 +1821,7 @@
       <w:tblPr>
         <w:tblStyle w:val="TableGrid"/>
         <w:tblW w:w="0" w:type="auto"/>
-        <w:tblLook w:val="04A0"/>
+        <w:tblLook w:val="04A0" w:firstRow="1" w:lastRow="0" w:firstColumn="1" w:lastColumn="0" w:noHBand="0" w:noVBand="1"/>
       </w:tblPr>
       <w:tblGrid>
         <w:gridCol w:w="2840"/>
@@ -1961,6 +1962,50 @@
           </w:p>
         </w:tc>
       </w:tr>
+      <w:tr>
+        <w:tc>
+          <w:tcPr>
+            <w:tcW w:w="2840" w:type="dxa"/>
+          </w:tcPr>
+          <w:p>
+            <w:pPr>
+              <w:bidi w:val="0"/>
+            </w:pPr>
+            <w:r>
+              <w:t>1.2</w:t>
+            </w:r>
+          </w:p>
+        </w:tc>
+        <w:tc>
+          <w:tcPr>
+            <w:tcW w:w="2841" w:type="dxa"/>
+          </w:tcPr>
+          <w:p>
+            <w:pPr>
+              <w:bidi w:val="0"/>
+            </w:pPr>
+            <w:r>
+              <w:t>25.10.2011</w:t>
+            </w:r>
+          </w:p>
+        </w:tc>
+        <w:tc>
+          <w:tcPr>
+            <w:tcW w:w="2841" w:type="dxa"/>
+          </w:tcPr>
+          <w:p>
+            <w:pPr>
+              <w:keepNext/>
+              <w:bidi w:val="0"/>
+            </w:pPr>
+            <w:r>
+              <w:t>SPI Master Update</w:t>
+            </w:r>
+            <w:bookmarkStart w:id="1" w:name="_GoBack"/>
+            <w:bookmarkEnd w:id="1"/>
+          </w:p>
+        </w:tc>
+      </w:tr>
     </w:tbl>
     <w:p>
       <w:pPr>
@@ -1971,36 +2016,49 @@
           <w:noProof/>
         </w:rPr>
       </w:pPr>
-      <w:bookmarkStart w:id="1" w:name="_Toc299889229"/>
+      <w:bookmarkStart w:id="2" w:name="_Toc299889229"/>
       <w:r>
         <w:t xml:space="preserve">Table </w:t>
       </w:r>
-      <w:fldSimple w:instr=" SEQ Table \* ARABIC ">
-        <w:r>
-          <w:rPr>
-            <w:noProof/>
-          </w:rPr>
-          <w:t>1</w:t>
-        </w:r>
-      </w:fldSimple>
+      <w:r>
+        <w:fldChar w:fldCharType="begin"/>
+      </w:r>
+      <w:r>
+        <w:instrText xml:space="preserve"> SEQ Table \* ARABIC </w:instrText>
+      </w:r>
+      <w:r>
+        <w:fldChar w:fldCharType="separate"/>
+      </w:r>
       <w:r>
         <w:rPr>
           <w:noProof/>
         </w:rPr>
+        <w:t>1</w:t>
+      </w:r>
+      <w:r>
+        <w:rPr>
+          <w:noProof/>
+        </w:rPr>
+        <w:fldChar w:fldCharType="end"/>
+      </w:r>
+      <w:r>
+        <w:rPr>
+          <w:noProof/>
+        </w:rPr>
         <w:t xml:space="preserve"> - Table of Changes</w:t>
       </w:r>
-      <w:bookmarkEnd w:id="1"/>
+      <w:bookmarkEnd w:id="2"/>
     </w:p>
     <w:p>
       <w:pPr>
         <w:pStyle w:val="Heading1"/>
         <w:bidi w:val="0"/>
       </w:pPr>
-      <w:bookmarkStart w:id="2" w:name="_Toc302734543"/>
+      <w:bookmarkStart w:id="3" w:name="_Toc302734543"/>
       <w:r>
         <w:t>Scope</w:t>
       </w:r>
-      <w:bookmarkEnd w:id="2"/>
+      <w:bookmarkEnd w:id="3"/>
     </w:p>
     <w:p>
       <w:pPr>
@@ -2015,11 +2073,11 @@
         <w:pStyle w:val="Heading1"/>
         <w:bidi w:val="0"/>
       </w:pPr>
-      <w:bookmarkStart w:id="3" w:name="_Toc302734544"/>
+      <w:bookmarkStart w:id="4" w:name="_Toc302734544"/>
       <w:r>
         <w:t>Top Architecture</w:t>
       </w:r>
-      <w:bookmarkEnd w:id="3"/>
+      <w:bookmarkEnd w:id="4"/>
     </w:p>
     <w:p>
       <w:pPr>
@@ -2035,163 +2093,6 @@
             <wp:extent cx="5979389" cy="1998517"/>
             <wp:effectExtent l="19050" t="0" r="2311" b="0"/>
             <wp:docPr id="2" name="Picture 2"/>
-            <wp:cNvGraphicFramePr>
-              <a:graphicFrameLocks xmlns:a="http://schemas.openxmlformats.org/drawingml/2006/main" noChangeAspect="1"/>
-            </wp:cNvGraphicFramePr>
-            <a:graphic xmlns:a="http://schemas.openxmlformats.org/drawingml/2006/main">
-              <a:graphicData uri="http://schemas.openxmlformats.org/drawingml/2006/picture">
-                <pic:pic xmlns:pic="http://schemas.openxmlformats.org/drawingml/2006/picture">
-                  <pic:nvPicPr>
-                    <pic:cNvPr id="0" name="Picture 2"/>
-                    <pic:cNvPicPr>
-                      <a:picLocks noChangeAspect="1" noChangeArrowheads="1"/>
-                    </pic:cNvPicPr>
-                  </pic:nvPicPr>
-                  <pic:blipFill>
-                    <a:blip r:embed="rId8"/>
-                    <a:srcRect/>
-                    <a:stretch>
-                      <a:fillRect/>
-                    </a:stretch>
-                  </pic:blipFill>
-                  <pic:spPr bwMode="auto">
-                    <a:xfrm>
-                      <a:off x="0" y="0"/>
-                      <a:ext cx="5984596" cy="2000257"/>
-                    </a:xfrm>
-                    <a:prstGeom prst="rect">
-                      <a:avLst/>
-                    </a:prstGeom>
-                    <a:noFill/>
-                  </pic:spPr>
-                </pic:pic>
-              </a:graphicData>
-            </a:graphic>
-          </wp:inline>
-        </w:drawing>
-      </w:r>
-    </w:p>
-    <w:p>
-      <w:pPr>
-        <w:pStyle w:val="Caption"/>
-        <w:bidi w:val="0"/>
-        <w:jc w:val="center"/>
-        <w:rPr>
-          <w:noProof/>
-        </w:rPr>
-      </w:pPr>
-      <w:bookmarkStart w:id="4" w:name="_Toc302734552"/>
-      <w:r>
-        <w:t xml:space="preserve">Figure </w:t>
-      </w:r>
-      <w:fldSimple w:instr=" SEQ Figure \* ARABIC ">
-        <w:r>
-          <w:rPr>
-            <w:noProof/>
-          </w:rPr>
-          <w:t>1</w:t>
-        </w:r>
-      </w:fldSimple>
-      <w:r>
-        <w:rPr>
-          <w:noProof/>
-        </w:rPr>
-        <w:t xml:space="preserve"> - Top Architecture</w:t>
-      </w:r>
-      <w:bookmarkEnd w:id="4"/>
-    </w:p>
-    <w:p>
-      <w:pPr>
-        <w:pStyle w:val="ListParagraph"/>
-        <w:numPr>
-          <w:ilvl w:val="0"/>
-          <w:numId w:val="1"/>
-        </w:numPr>
-        <w:bidi w:val="0"/>
-      </w:pPr>
-      <w:r>
-        <w:rPr>
-          <w:b/>
-          <w:bCs/>
-        </w:rPr>
-        <w:t xml:space="preserve">Master Host </w:t>
-      </w:r>
-      <w:r>
-        <w:t>– Connects between the outside world to the SPI world, through the Wishbone interface.</w:t>
-      </w:r>
-    </w:p>
-    <w:p>
-      <w:pPr>
-        <w:pStyle w:val="ListParagraph"/>
-        <w:numPr>
-          <w:ilvl w:val="0"/>
-          <w:numId w:val="1"/>
-        </w:numPr>
-        <w:bidi w:val="0"/>
-      </w:pPr>
-      <w:r>
-        <w:rPr>
-          <w:b/>
-          <w:bCs/>
-        </w:rPr>
-        <w:t xml:space="preserve">Slave Host </w:t>
-      </w:r>
-      <w:r>
-        <w:t>– Connects between the SPI world to the outside world – here it is a RAM, which data can be read from and written to.</w:t>
-      </w:r>
-    </w:p>
-    <w:p>
-      <w:pPr>
-        <w:bidi w:val="0"/>
-        <w:rPr>
-          <w:b/>
-          <w:bCs/>
-          <w:u w:val="single"/>
-        </w:rPr>
-      </w:pPr>
-      <w:r>
-        <w:rPr>
-          <w:b/>
-          <w:bCs/>
-          <w:u w:val="single"/>
-        </w:rPr>
-        <w:t>Note:</w:t>
-      </w:r>
-    </w:p>
-    <w:p>
-      <w:pPr>
-        <w:bidi w:val="0"/>
-      </w:pPr>
-      <w:r>
-        <w:t>SPI Master and Slave transmit and receive data at the same time. Therefore, in order to read, SPI Master should transmit data, which should be ignore by the SPI Slave.</w:t>
-      </w:r>
-    </w:p>
-    <w:p>
-      <w:pPr>
-        <w:pStyle w:val="Heading1"/>
-        <w:bidi w:val="0"/>
-      </w:pPr>
-      <w:bookmarkStart w:id="5" w:name="_Toc302734545"/>
-      <w:r>
-        <w:lastRenderedPageBreak/>
-        <w:t>Master Host</w:t>
-      </w:r>
-      <w:bookmarkEnd w:id="5"/>
-    </w:p>
-    <w:p>
-      <w:pPr>
-        <w:keepNext/>
-        <w:bidi w:val="0"/>
-      </w:pPr>
-      <w:r>
-        <w:rPr>
-          <w:noProof/>
-        </w:rPr>
-        <w:drawing>
-          <wp:inline distT="0" distB="0" distL="0" distR="0">
-            <wp:extent cx="5547360" cy="3985260"/>
-            <wp:effectExtent l="19050" t="0" r="0" b="0"/>
-            <wp:docPr id="5" name="Picture 2"/>
             <wp:cNvGraphicFramePr>
               <a:graphicFrameLocks xmlns:a="http://schemas.openxmlformats.org/drawingml/2006/main" noChangeAspect="1"/>
             </wp:cNvGraphicFramePr>
@@ -2214,7 +2115,7 @@
                   <pic:spPr bwMode="auto">
                     <a:xfrm>
                       <a:off x="0" y="0"/>
-                      <a:ext cx="5547360" cy="3985260"/>
+                      <a:ext cx="5984596" cy="2000257"/>
                     </a:xfrm>
                     <a:prstGeom prst="rect">
                       <a:avLst/>
@@ -2237,94 +2138,135 @@
           <w:noProof/>
         </w:rPr>
       </w:pPr>
-      <w:bookmarkStart w:id="6" w:name="_Toc302734553"/>
+      <w:bookmarkStart w:id="5" w:name="_Toc302734552"/>
       <w:r>
         <w:t xml:space="preserve">Figure </w:t>
       </w:r>
-      <w:fldSimple w:instr=" SEQ Figure \* ARABIC ">
-        <w:r>
-          <w:rPr>
-            <w:noProof/>
-          </w:rPr>
-          <w:t>2</w:t>
-        </w:r>
-      </w:fldSimple>
+      <w:r>
+        <w:fldChar w:fldCharType="begin"/>
+      </w:r>
+      <w:r>
+        <w:instrText xml:space="preserve"> SEQ Figure \* ARABIC </w:instrText>
+      </w:r>
+      <w:r>
+        <w:fldChar w:fldCharType="separate"/>
+      </w:r>
       <w:r>
         <w:rPr>
           <w:noProof/>
         </w:rPr>
-        <w:t xml:space="preserve"> - Master Host</w:t>
+        <w:t>1</w:t>
+      </w:r>
+      <w:r>
+        <w:rPr>
+          <w:noProof/>
+        </w:rPr>
+        <w:fldChar w:fldCharType="end"/>
+      </w:r>
+      <w:r>
+        <w:rPr>
+          <w:noProof/>
+        </w:rPr>
+        <w:t xml:space="preserve"> - Top Architecture</w:t>
+      </w:r>
+      <w:bookmarkEnd w:id="5"/>
+    </w:p>
+    <w:p>
+      <w:pPr>
+        <w:pStyle w:val="ListParagraph"/>
+        <w:numPr>
+          <w:ilvl w:val="0"/>
+          <w:numId w:val="1"/>
+        </w:numPr>
+        <w:bidi w:val="0"/>
+      </w:pPr>
+      <w:r>
+        <w:rPr>
+          <w:b/>
+          <w:bCs/>
+        </w:rPr>
+        <w:t xml:space="preserve">Master Host </w:t>
+      </w:r>
+      <w:r>
+        <w:t xml:space="preserve">– Connects between the outside </w:t>
+      </w:r>
+      <w:proofErr w:type="gramStart"/>
+      <w:r>
+        <w:t>world</w:t>
+      </w:r>
+      <w:proofErr w:type="gramEnd"/>
+      <w:r>
+        <w:t xml:space="preserve"> to the SPI world, through the Wishbone interface.</w:t>
+      </w:r>
+    </w:p>
+    <w:p>
+      <w:pPr>
+        <w:pStyle w:val="ListParagraph"/>
+        <w:numPr>
+          <w:ilvl w:val="0"/>
+          <w:numId w:val="1"/>
+        </w:numPr>
+        <w:bidi w:val="0"/>
+      </w:pPr>
+      <w:r>
+        <w:rPr>
+          <w:b/>
+          <w:bCs/>
+        </w:rPr>
+        <w:t xml:space="preserve">Slave Host </w:t>
+      </w:r>
+      <w:r>
+        <w:t xml:space="preserve">– Connects between the SPI </w:t>
+      </w:r>
+      <w:proofErr w:type="gramStart"/>
+      <w:r>
+        <w:t>world</w:t>
+      </w:r>
+      <w:proofErr w:type="gramEnd"/>
+      <w:r>
+        <w:t xml:space="preserve"> to the outside world – here it is a RAM, which data can be read from and written to.</w:t>
+      </w:r>
+    </w:p>
+    <w:p>
+      <w:pPr>
+        <w:bidi w:val="0"/>
+        <w:rPr>
+          <w:b/>
+          <w:bCs/>
+          <w:u w:val="single"/>
+        </w:rPr>
+      </w:pPr>
+      <w:r>
+        <w:rPr>
+          <w:b/>
+          <w:bCs/>
+          <w:u w:val="single"/>
+        </w:rPr>
+        <w:t>Note:</w:t>
+      </w:r>
+    </w:p>
+    <w:p>
+      <w:pPr>
+        <w:bidi w:val="0"/>
+      </w:pPr>
+      <w:r>
+        <w:t>SPI Master and Slave transmit and receive data at the same time. Therefore, in order to read, SPI Master should transmit data, which should be ignore by the SPI Slave.</w:t>
+      </w:r>
+    </w:p>
+    <w:p>
+      <w:pPr>
+        <w:pStyle w:val="Heading1"/>
+        <w:bidi w:val="0"/>
+      </w:pPr>
+      <w:bookmarkStart w:id="6" w:name="_Toc302734545"/>
+      <w:r>
+        <w:lastRenderedPageBreak/>
+        <w:t>Master Host</w:t>
       </w:r>
       <w:bookmarkEnd w:id="6"/>
     </w:p>
     <w:p>
       <w:pPr>
-        <w:bidi w:val="0"/>
-      </w:pPr>
-      <w:r>
-        <w:t xml:space="preserve">The Master Host receives a Wishbone command from the WBS (Wishbone Slave) Interface. When a new command ("Write" / "Read") is received, the </w:t>
-      </w:r>
-      <w:r>
-        <w:rPr>
-          <w:i/>
-          <w:iCs/>
-        </w:rPr>
-        <w:t>Command Block</w:t>
-      </w:r>
-      <w:r>
-        <w:t xml:space="preserve"> transmits the command, through the MUX to the SPI Master, which transmit this command to the SPI Host as a SPI message.</w:t>
-      </w:r>
-    </w:p>
-    <w:p>
-      <w:pPr>
-        <w:bidi w:val="0"/>
-      </w:pPr>
-      <w:r>
-        <w:t>When the host returns a "ready" status, the data is being sent through the Message Pack Encoder (it will be explained later), to the FIFO</w:t>
-      </w:r>
-      <w:r>
-        <w:t>, into</w:t>
-      </w:r>
-      <w:r>
-        <w:t xml:space="preserve"> the SPI Master.</w:t>
-      </w:r>
-    </w:p>
-    <w:p>
-      <w:pPr>
-        <w:bidi w:val="0"/>
-      </w:pPr>
-      <w:r>
-        <w:t xml:space="preserve">Received data from the SPI Slave is encoded in the Message Pack Decoder, In case of "Read" mode (WBS_WE_I = '0', which means that the wishbone interface has received a read command), the data will be decoded, and transmitted through the Wishbone </w:t>
-      </w:r>
-      <w:r>
-        <w:t>Interface</w:t>
-      </w:r>
-      <w:r>
-        <w:t>.</w:t>
-      </w:r>
-    </w:p>
-    <w:p>
-      <w:pPr>
-        <w:bidi w:val="0"/>
-      </w:pPr>
-      <w:r>
-        <w:t>When reading – "garbage" data will be inserted to the FIFO, so SPI Master will initialize read/write transaction.</w:t>
-      </w:r>
-    </w:p>
-    <w:p>
-      <w:pPr>
-        <w:pStyle w:val="Heading2"/>
-        <w:bidi w:val="0"/>
-      </w:pPr>
-      <w:bookmarkStart w:id="7" w:name="_Toc302734546"/>
-      <w:r>
-        <w:lastRenderedPageBreak/>
-        <w:t>SPI Master</w:t>
-      </w:r>
-      <w:bookmarkEnd w:id="7"/>
-    </w:p>
-    <w:p>
-      <w:pPr>
         <w:keepNext/>
         <w:bidi w:val="0"/>
       </w:pPr>
@@ -2333,10 +2275,10 @@
           <w:noProof/>
         </w:rPr>
         <w:drawing>
-          <wp:inline distT="0" distB="0" distL="0" distR="0">
-            <wp:extent cx="6013095" cy="2777235"/>
-            <wp:effectExtent l="19050" t="0" r="6705" b="0"/>
-            <wp:docPr id="8" name="Picture 5"/>
+          <wp:inline distT="0" distB="0" distL="0" distR="0" wp14:anchorId="65EFE496">
+            <wp:extent cx="5542010" cy="2655417"/>
+            <wp:effectExtent l="0" t="0" r="0" b="0"/>
+            <wp:docPr id="4" name="Picture 4"/>
             <wp:cNvGraphicFramePr>
               <a:graphicFrameLocks xmlns:a="http://schemas.openxmlformats.org/drawingml/2006/main" noChangeAspect="1"/>
             </wp:cNvGraphicFramePr>
@@ -2344,13 +2286,19 @@
               <a:graphicData uri="http://schemas.openxmlformats.org/drawingml/2006/picture">
                 <pic:pic xmlns:pic="http://schemas.openxmlformats.org/drawingml/2006/picture">
                   <pic:nvPicPr>
-                    <pic:cNvPr id="0" name="Picture 5"/>
+                    <pic:cNvPr id="0" name="Picture 2"/>
                     <pic:cNvPicPr>
                       <a:picLocks noChangeAspect="1" noChangeArrowheads="1"/>
                     </pic:cNvPicPr>
                   </pic:nvPicPr>
                   <pic:blipFill>
-                    <a:blip r:embed="rId10"/>
+                    <a:blip r:embed="rId10">
+                      <a:extLst>
+                        <a:ext uri="{28A0092B-C50C-407E-A947-70E740481C1C}">
+                          <a14:useLocalDpi xmlns:a14="http://schemas.microsoft.com/office/drawing/2010/main" val="0"/>
+                        </a:ext>
+                      </a:extLst>
+                    </a:blip>
                     <a:srcRect/>
                     <a:stretch>
                       <a:fillRect/>
@@ -2359,7 +2307,7 @@
                   <pic:spPr bwMode="auto">
                     <a:xfrm>
                       <a:off x="0" y="0"/>
-                      <a:ext cx="6011974" cy="2776717"/>
+                      <a:ext cx="5546978" cy="2657797"/>
                     </a:xfrm>
                     <a:prstGeom prst="rect">
                       <a:avLst/>
@@ -2382,25 +2330,207 @@
           <w:noProof/>
         </w:rPr>
       </w:pPr>
-      <w:bookmarkStart w:id="8" w:name="_Toc302734554"/>
+      <w:bookmarkStart w:id="7" w:name="_Toc302734553"/>
       <w:r>
         <w:t xml:space="preserve">Figure </w:t>
       </w:r>
-      <w:fldSimple w:instr=" SEQ Figure \* ARABIC ">
-        <w:r>
-          <w:rPr>
-            <w:noProof/>
-          </w:rPr>
-          <w:t>3</w:t>
-        </w:r>
-      </w:fldSimple>
+      <w:r>
+        <w:fldChar w:fldCharType="begin"/>
+      </w:r>
+      <w:r>
+        <w:instrText xml:space="preserve"> SEQ Figur</w:instrText>
+      </w:r>
+      <w:r>
+        <w:instrText xml:space="preserve">e \* ARABIC </w:instrText>
+      </w:r>
+      <w:r>
+        <w:fldChar w:fldCharType="separate"/>
+      </w:r>
       <w:r>
         <w:rPr>
           <w:noProof/>
         </w:rPr>
+        <w:t>2</w:t>
+      </w:r>
+      <w:r>
+        <w:rPr>
+          <w:noProof/>
+        </w:rPr>
+        <w:fldChar w:fldCharType="end"/>
+      </w:r>
+      <w:r>
+        <w:rPr>
+          <w:noProof/>
+        </w:rPr>
+        <w:t xml:space="preserve"> - Master Host</w:t>
+      </w:r>
+      <w:bookmarkEnd w:id="7"/>
+    </w:p>
+    <w:p>
+      <w:pPr>
+        <w:bidi w:val="0"/>
+      </w:pPr>
+      <w:r>
+        <w:t xml:space="preserve">The Master Host receives a Wishbone command from the WBS (Wishbone Slave) Interface. When a new command ("Write" / "Read") is received, the </w:t>
+      </w:r>
+      <w:r>
+        <w:rPr>
+          <w:i/>
+          <w:iCs/>
+        </w:rPr>
+        <w:t xml:space="preserve">Wishbone Slave Controller </w:t>
+      </w:r>
+      <w:r>
+        <w:t xml:space="preserve">encodes the data into Message Pack, and then places it into FIFO, and from there, through </w:t>
+      </w:r>
+      <w:r>
+        <w:t>MUX to the SPI Master, which transmit this command to the SPI Host as a SPI message.</w:t>
+      </w:r>
+    </w:p>
+    <w:p>
+      <w:pPr>
+        <w:bidi w:val="0"/>
+      </w:pPr>
+      <w:r>
+        <w:t xml:space="preserve">Received data from the SPI Slave is </w:t>
+      </w:r>
+      <w:r>
+        <w:t>decoded in</w:t>
+      </w:r>
+      <w:r>
+        <w:t xml:space="preserve"> the Message Pack Decoder, In case of "Read" mode (WBS_WE_I = '0', which means that the wishbone interface has received a read command), the data will be decoded, and transmitted through the Wishbone </w:t>
+      </w:r>
+      <w:r>
+        <w:t>Interface</w:t>
+      </w:r>
+      <w:r>
+        <w:t>.</w:t>
+      </w:r>
+    </w:p>
+    <w:p>
+      <w:pPr>
+        <w:bidi w:val="0"/>
+      </w:pPr>
+      <w:r>
+        <w:t>When reading – "garbage" data will be inserted to the FIFO, so SPI Master will in</w:t>
+      </w:r>
+      <w:r>
+        <w:t>itialize read/write transaction, by changing the MUX status to transmit '0' (Simulate FIFO_DIN_VALID = '1', and FIFO_EMPTY = '0').</w:t>
+      </w:r>
+    </w:p>
+    <w:p>
+      <w:pPr>
+        <w:pStyle w:val="Heading2"/>
+        <w:bidi w:val="0"/>
+      </w:pPr>
+      <w:bookmarkStart w:id="8" w:name="_Toc302734546"/>
+      <w:r>
+        <w:lastRenderedPageBreak/>
+        <w:t>SPI Master</w:t>
+      </w:r>
+      <w:bookmarkEnd w:id="8"/>
+    </w:p>
+    <w:p>
+      <w:pPr>
+        <w:keepNext/>
+        <w:bidi w:val="0"/>
+        <w:jc w:val="center"/>
+      </w:pPr>
+      <w:r>
+        <w:rPr>
+          <w:noProof/>
+        </w:rPr>
+        <w:drawing>
+          <wp:inline distT="0" distB="0" distL="0" distR="0" wp14:anchorId="467989ED" wp14:editId="3FAD2436">
+            <wp:extent cx="4667098" cy="3249951"/>
+            <wp:effectExtent l="0" t="0" r="0" b="0"/>
+            <wp:docPr id="6" name="Picture 6"/>
+            <wp:cNvGraphicFramePr>
+              <a:graphicFrameLocks xmlns:a="http://schemas.openxmlformats.org/drawingml/2006/main" noChangeAspect="1"/>
+            </wp:cNvGraphicFramePr>
+            <a:graphic xmlns:a="http://schemas.openxmlformats.org/drawingml/2006/main">
+              <a:graphicData uri="http://schemas.openxmlformats.org/drawingml/2006/picture">
+                <pic:pic xmlns:pic="http://schemas.openxmlformats.org/drawingml/2006/picture">
+                  <pic:nvPicPr>
+                    <pic:cNvPr id="0" name="Picture 1"/>
+                    <pic:cNvPicPr>
+                      <a:picLocks noChangeAspect="1" noChangeArrowheads="1"/>
+                    </pic:cNvPicPr>
+                  </pic:nvPicPr>
+                  <pic:blipFill>
+                    <a:blip r:embed="rId11">
+                      <a:extLst>
+                        <a:ext uri="{28A0092B-C50C-407E-A947-70E740481C1C}">
+                          <a14:useLocalDpi xmlns:a14="http://schemas.microsoft.com/office/drawing/2010/main" val="0"/>
+                        </a:ext>
+                      </a:extLst>
+                    </a:blip>
+                    <a:srcRect/>
+                    <a:stretch>
+                      <a:fillRect/>
+                    </a:stretch>
+                  </pic:blipFill>
+                  <pic:spPr bwMode="auto">
+                    <a:xfrm>
+                      <a:off x="0" y="0"/>
+                      <a:ext cx="4667278" cy="3250077"/>
+                    </a:xfrm>
+                    <a:prstGeom prst="rect">
+                      <a:avLst/>
+                    </a:prstGeom>
+                    <a:noFill/>
+                    <a:ln>
+                      <a:noFill/>
+                    </a:ln>
+                  </pic:spPr>
+                </pic:pic>
+              </a:graphicData>
+            </a:graphic>
+          </wp:inline>
+        </w:drawing>
+      </w:r>
+    </w:p>
+    <w:p>
+      <w:pPr>
+        <w:pStyle w:val="Caption"/>
+        <w:bidi w:val="0"/>
+        <w:jc w:val="center"/>
+        <w:rPr>
+          <w:noProof/>
+        </w:rPr>
+      </w:pPr>
+      <w:bookmarkStart w:id="9" w:name="_Toc302734554"/>
+      <w:r>
+        <w:t xml:space="preserve">Figure </w:t>
+      </w:r>
+      <w:r>
+        <w:fldChar w:fldCharType="begin"/>
+      </w:r>
+      <w:r>
+        <w:instrText xml:space="preserve"> SEQ Figure \* ARABIC </w:instrText>
+      </w:r>
+      <w:r>
+        <w:fldChar w:fldCharType="separate"/>
+      </w:r>
+      <w:r>
+        <w:rPr>
+          <w:noProof/>
+        </w:rPr>
+        <w:t>3</w:t>
+      </w:r>
+      <w:r>
+        <w:rPr>
+          <w:noProof/>
+        </w:rPr>
+        <w:fldChar w:fldCharType="end"/>
+      </w:r>
+      <w:r>
+        <w:rPr>
+          <w:noProof/>
+        </w:rPr>
         <w:t xml:space="preserve"> - SPI Master Pinout</w:t>
       </w:r>
-      <w:bookmarkEnd w:id="8"/>
+      <w:bookmarkEnd w:id="9"/>
     </w:p>
     <w:p>
       <w:pPr>
@@ -2472,7 +2602,15 @@
         <w:bidi w:val="0"/>
       </w:pPr>
       <w:r>
-        <w:t>Clock Divide Register – which hold a System Clock divide factor, to generate SPI_CLK. For example: writing 3</w:t>
+        <w:t>Clock Divide Register – which hold a System Clock divide factor, to generate SPI_</w:t>
+      </w:r>
+      <w:proofErr w:type="gramStart"/>
+      <w:r>
+        <w:t>CLK.</w:t>
+      </w:r>
+      <w:proofErr w:type="gramEnd"/>
+      <w:r>
+        <w:t xml:space="preserve"> For example: writing 3</w:t>
       </w:r>
       <w:r>
         <w:rPr>
@@ -2524,7 +2662,7 @@
         <w:pStyle w:val="Heading1"/>
         <w:bidi w:val="0"/>
       </w:pPr>
-      <w:bookmarkStart w:id="9" w:name="_Toc302734547"/>
+      <w:bookmarkStart w:id="10" w:name="_Toc302734547"/>
       <w:r>
         <w:lastRenderedPageBreak/>
         <w:t>Slave</w:t>
@@ -2532,7 +2670,7 @@
       <w:r>
         <w:t xml:space="preserve"> Host</w:t>
       </w:r>
-      <w:bookmarkEnd w:id="9"/>
+      <w:bookmarkEnd w:id="10"/>
     </w:p>
     <w:p>
       <w:pPr>
@@ -2561,7 +2699,7 @@
                     </pic:cNvPicPr>
                   </pic:nvPicPr>
                   <pic:blipFill>
-                    <a:blip r:embed="rId11"/>
+                    <a:blip r:embed="rId12"/>
                     <a:srcRect/>
                     <a:stretch>
                       <a:fillRect/>
@@ -2590,22 +2728,35 @@
         <w:bidi w:val="0"/>
         <w:jc w:val="center"/>
       </w:pPr>
-      <w:bookmarkStart w:id="10" w:name="_Toc302734555"/>
+      <w:bookmarkStart w:id="11" w:name="_Toc302734555"/>
       <w:r>
         <w:t xml:space="preserve">Figure </w:t>
       </w:r>
-      <w:fldSimple w:instr=" SEQ Figure \* ARABIC ">
-        <w:r>
-          <w:rPr>
-            <w:noProof/>
-          </w:rPr>
-          <w:t>4</w:t>
-        </w:r>
-      </w:fldSimple>
+      <w:r>
+        <w:fldChar w:fldCharType="begin"/>
+      </w:r>
+      <w:r>
+        <w:instrText xml:space="preserve"> SEQ Figure \* ARABIC </w:instrText>
+      </w:r>
+      <w:r>
+        <w:fldChar w:fldCharType="separate"/>
+      </w:r>
+      <w:r>
+        <w:rPr>
+          <w:noProof/>
+        </w:rPr>
+        <w:t>4</w:t>
+      </w:r>
+      <w:r>
+        <w:rPr>
+          <w:noProof/>
+        </w:rPr>
+        <w:fldChar w:fldCharType="end"/>
+      </w:r>
       <w:r>
         <w:t xml:space="preserve"> - Slave Host</w:t>
       </w:r>
-      <w:bookmarkEnd w:id="10"/>
+      <w:bookmarkEnd w:id="11"/>
     </w:p>
     <w:p>
       <w:pPr>
@@ -2652,12 +2803,12 @@
         <w:pStyle w:val="Heading1"/>
         <w:bidi w:val="0"/>
       </w:pPr>
-      <w:bookmarkStart w:id="11" w:name="_Toc302734548"/>
+      <w:bookmarkStart w:id="12" w:name="_Toc302734548"/>
       <w:r>
         <w:lastRenderedPageBreak/>
         <w:t>SPI Interface</w:t>
       </w:r>
-      <w:bookmarkEnd w:id="11"/>
+      <w:bookmarkEnd w:id="12"/>
     </w:p>
     <w:p>
       <w:pPr>
@@ -2686,7 +2837,7 @@
                     </pic:cNvPicPr>
                   </pic:nvPicPr>
                   <pic:blipFill>
-                    <a:blip r:embed="rId12"/>
+                    <a:blip r:embed="rId13"/>
                     <a:srcRect/>
                     <a:stretch>
                       <a:fillRect/>
@@ -2718,25 +2869,38 @@
           <w:noProof/>
         </w:rPr>
       </w:pPr>
-      <w:bookmarkStart w:id="12" w:name="_Toc302734556"/>
+      <w:bookmarkStart w:id="13" w:name="_Toc302734556"/>
       <w:r>
         <w:t xml:space="preserve">Figure </w:t>
       </w:r>
-      <w:fldSimple w:instr=" SEQ Figure \* ARABIC ">
-        <w:r>
-          <w:rPr>
-            <w:noProof/>
-          </w:rPr>
-          <w:t>5</w:t>
-        </w:r>
-      </w:fldSimple>
+      <w:r>
+        <w:fldChar w:fldCharType="begin"/>
+      </w:r>
+      <w:r>
+        <w:instrText xml:space="preserve"> SEQ Figure \* ARABIC </w:instrText>
+      </w:r>
+      <w:r>
+        <w:fldChar w:fldCharType="separate"/>
+      </w:r>
       <w:r>
         <w:rPr>
           <w:noProof/>
         </w:rPr>
+        <w:t>5</w:t>
+      </w:r>
+      <w:r>
+        <w:rPr>
+          <w:noProof/>
+        </w:rPr>
+        <w:fldChar w:fldCharType="end"/>
+      </w:r>
+      <w:r>
+        <w:rPr>
+          <w:noProof/>
+        </w:rPr>
         <w:t xml:space="preserve"> - SPI Interface</w:t>
       </w:r>
-      <w:bookmarkEnd w:id="12"/>
+      <w:bookmarkEnd w:id="13"/>
     </w:p>
     <w:p>
       <w:pPr>
@@ -2788,12 +2952,12 @@
         <w:pStyle w:val="Heading1"/>
         <w:bidi w:val="0"/>
       </w:pPr>
-      <w:bookmarkStart w:id="13" w:name="_Toc302734549"/>
+      <w:bookmarkStart w:id="14" w:name="_Toc302734549"/>
       <w:r>
         <w:lastRenderedPageBreak/>
         <w:t>Message Structure</w:t>
       </w:r>
-      <w:bookmarkEnd w:id="13"/>
+      <w:bookmarkEnd w:id="14"/>
     </w:p>
     <w:p>
       <w:pPr>
@@ -2821,7 +2985,7 @@
                     </pic:cNvPicPr>
                   </pic:nvPicPr>
                   <pic:blipFill>
-                    <a:blip r:embed="rId13" cstate="print"/>
+                    <a:blip r:embed="rId14" cstate="print"/>
                     <a:srcRect/>
                     <a:stretch>
                       <a:fillRect/>
@@ -2860,25 +3024,38 @@
           <w:noProof/>
         </w:rPr>
       </w:pPr>
-      <w:bookmarkStart w:id="14" w:name="_Toc302734557"/>
+      <w:bookmarkStart w:id="15" w:name="_Toc302734557"/>
       <w:r>
         <w:t xml:space="preserve">Figure </w:t>
       </w:r>
-      <w:fldSimple w:instr=" SEQ Figure \* ARABIC ">
-        <w:r>
-          <w:rPr>
-            <w:noProof/>
-          </w:rPr>
-          <w:t>6</w:t>
-        </w:r>
-      </w:fldSimple>
+      <w:r>
+        <w:fldChar w:fldCharType="begin"/>
+      </w:r>
+      <w:r>
+        <w:instrText xml:space="preserve"> SEQ Figure \* ARABIC </w:instrText>
+      </w:r>
+      <w:r>
+        <w:fldChar w:fldCharType="separate"/>
+      </w:r>
       <w:r>
         <w:rPr>
           <w:noProof/>
         </w:rPr>
+        <w:t>6</w:t>
+      </w:r>
+      <w:r>
+        <w:rPr>
+          <w:noProof/>
+        </w:rPr>
+        <w:fldChar w:fldCharType="end"/>
+      </w:r>
+      <w:r>
+        <w:rPr>
+          <w:noProof/>
+        </w:rPr>
         <w:t xml:space="preserve"> - Message Structure</w:t>
       </w:r>
-      <w:bookmarkEnd w:id="14"/>
+      <w:bookmarkEnd w:id="15"/>
     </w:p>
     <w:p>
       <w:pPr>
@@ -3045,8 +3222,8 @@
       </w:pPr>
     </w:p>
     <w:sectPr>
-      <w:headerReference w:type="default" r:id="rId14"/>
-      <w:footerReference w:type="default" r:id="rId15"/>
+      <w:headerReference w:type="default" r:id="rId15"/>
+      <w:footerReference w:type="default" r:id="rId16"/>
       <w:pgSz w:w="11906" w:h="16838"/>
       <w:pgMar w:top="1440" w:right="1800" w:bottom="1440" w:left="1800" w:header="708" w:footer="708" w:gutter="0"/>
       <w:cols w:space="708"/>
@@ -3059,8 +3236,8 @@
 </file>
 
 <file path=word/endnotes.xml><?xml version="1.0" encoding="utf-8"?>
-<w:endnotes xmlns:ve="http://schemas.openxmlformats.org/markup-compatibility/2006" xmlns:o="urn:schemas-microsoft-com:office:office" xmlns:r="http://schemas.openxmlformats.org/officeDocument/2006/relationships" xmlns:m="http://schemas.openxmlformats.org/officeDocument/2006/math" xmlns:v="urn:schemas-microsoft-com:vml" xmlns:wp="http://schemas.openxmlformats.org/drawingml/2006/wordprocessingDrawing" xmlns:w10="urn:schemas-microsoft-com:office:word" xmlns:w="http://schemas.openxmlformats.org/wordprocessingml/2006/main" xmlns:wne="http://schemas.microsoft.com/office/word/2006/wordml">
-  <w:endnote w:type="separator" w:id="0">
+<w:endnotes xmlns:wpc="http://schemas.microsoft.com/office/word/2010/wordprocessingCanvas" xmlns:mc="http://schemas.openxmlformats.org/markup-compatibility/2006" xmlns:o="urn:schemas-microsoft-com:office:office" xmlns:r="http://schemas.openxmlformats.org/officeDocument/2006/relationships" xmlns:m="http://schemas.openxmlformats.org/officeDocument/2006/math" xmlns:v="urn:schemas-microsoft-com:vml" xmlns:wp14="http://schemas.microsoft.com/office/word/2010/wordprocessingDrawing" xmlns:wp="http://schemas.openxmlformats.org/drawingml/2006/wordprocessingDrawing" xmlns:w10="urn:schemas-microsoft-com:office:word" xmlns:w="http://schemas.openxmlformats.org/wordprocessingml/2006/main" xmlns:w14="http://schemas.microsoft.com/office/word/2010/wordml" xmlns:wpg="http://schemas.microsoft.com/office/word/2010/wordprocessingGroup" xmlns:wpi="http://schemas.microsoft.com/office/word/2010/wordprocessingInk" xmlns:wne="http://schemas.microsoft.com/office/word/2006/wordml" xmlns:wps="http://schemas.microsoft.com/office/word/2010/wordprocessingShape" mc:Ignorable="w14 wp14">
+  <w:endnote w:type="separator" w:id="-1">
     <w:p>
       <w:pPr>
         <w:spacing w:after="0" w:line="240" w:lineRule="auto"/>
@@ -3070,7 +3247,7 @@
       </w:r>
     </w:p>
   </w:endnote>
-  <w:endnote w:type="continuationSeparator" w:id="1">
+  <w:endnote w:type="continuationSeparator" w:id="0">
     <w:p>
       <w:pPr>
         <w:spacing w:after="0" w:line="240" w:lineRule="auto"/>
@@ -3084,7 +3261,7 @@
 </file>
 
 <file path=word/footer1.xml><?xml version="1.0" encoding="utf-8"?>
-<w:ftr xmlns:ve="http://schemas.openxmlformats.org/markup-compatibility/2006" xmlns:o="urn:schemas-microsoft-com:office:office" xmlns:r="http://schemas.openxmlformats.org/officeDocument/2006/relationships" xmlns:m="http://schemas.openxmlformats.org/officeDocument/2006/math" xmlns:v="urn:schemas-microsoft-com:vml" xmlns:wp="http://schemas.openxmlformats.org/drawingml/2006/wordprocessingDrawing" xmlns:w10="urn:schemas-microsoft-com:office:word" xmlns:w="http://schemas.openxmlformats.org/wordprocessingml/2006/main" xmlns:wne="http://schemas.microsoft.com/office/word/2006/wordml">
+<w:ftr xmlns:wpc="http://schemas.microsoft.com/office/word/2010/wordprocessingCanvas" xmlns:mc="http://schemas.openxmlformats.org/markup-compatibility/2006" xmlns:o="urn:schemas-microsoft-com:office:office" xmlns:r="http://schemas.openxmlformats.org/officeDocument/2006/relationships" xmlns:m="http://schemas.openxmlformats.org/officeDocument/2006/math" xmlns:v="urn:schemas-microsoft-com:vml" xmlns:wp14="http://schemas.microsoft.com/office/word/2010/wordprocessingDrawing" xmlns:wp="http://schemas.openxmlformats.org/drawingml/2006/wordprocessingDrawing" xmlns:w10="urn:schemas-microsoft-com:office:word" xmlns:w="http://schemas.openxmlformats.org/wordprocessingml/2006/main" xmlns:w14="http://schemas.microsoft.com/office/word/2010/wordml" xmlns:wpg="http://schemas.microsoft.com/office/word/2010/wordprocessingGroup" xmlns:wpi="http://schemas.microsoft.com/office/word/2010/wordprocessingInk" xmlns:wne="http://schemas.microsoft.com/office/word/2006/wordml" xmlns:wps="http://schemas.microsoft.com/office/word/2010/wordprocessingShape" mc:Ignorable="w14 wp14">
   <w:sdt>
     <w:sdtPr>
       <w:rPr>
@@ -3096,6 +3273,7 @@
         <w:docPartUnique/>
       </w:docPartObj>
     </w:sdtPr>
+    <w:sdtEndPr/>
     <w:sdtContent>
       <w:p>
         <w:pPr>
@@ -3108,7 +3286,7 @@
               <v:stroke joinstyle="miter"/>
               <v:path gradientshapeok="t" o:connecttype="rect" textboxrect="5400,5400,16200,16200"/>
             </v:shapetype>
-            <v:shape id="_x0000_s2049" type="#_x0000_t110" style="width:414.55pt;height:3.55pt;flip:y;mso-width-percent:1000;mso-position-horizontal-relative:char;mso-position-vertical-relative:line;mso-width-percent:1000;mso-width-relative:margin" fillcolor="black [3213]" stroked="f" strokecolor="black [3213]">
+            <v:shape id="_x0000_s2049" type="#_x0000_t110" style="width:414.55pt;height:3.55pt;flip:y;mso-width-percent:1000;mso-left-percent:-10001;mso-top-percent:-10001;mso-position-horizontal:absolute;mso-position-horizontal-relative:char;mso-position-vertical:absolute;mso-position-vertical-relative:line;mso-width-percent:1000;mso-left-percent:-10001;mso-top-percent:-10001;mso-width-relative:margin" fillcolor="black [3213]" stroked="f" strokecolor="black [3213]">
               <v:fill r:id="rId1" o:title="Light horizontal" type="pattern"/>
               <w10:wrap type="none" anchorx="margin" anchory="page"/>
               <w10:anchorlock/>
@@ -3121,15 +3299,28 @@
           <w:pStyle w:val="Footer"/>
           <w:jc w:val="center"/>
         </w:pPr>
-        <w:fldSimple w:instr=" PAGE    \* MERGEFORMAT ">
-          <w:r>
-            <w:rPr>
-              <w:noProof/>
-              <w:rtl/>
-            </w:rPr>
-            <w:t>1</w:t>
-          </w:r>
-        </w:fldSimple>
+        <w:r>
+          <w:fldChar w:fldCharType="begin"/>
+        </w:r>
+        <w:r>
+          <w:instrText xml:space="preserve"> PAGE    \* MERGEFORMAT </w:instrText>
+        </w:r>
+        <w:r>
+          <w:fldChar w:fldCharType="separate"/>
+        </w:r>
+        <w:r>
+          <w:rPr>
+            <w:noProof/>
+            <w:rtl/>
+          </w:rPr>
+          <w:t>1</w:t>
+        </w:r>
+        <w:r>
+          <w:rPr>
+            <w:noProof/>
+          </w:rPr>
+          <w:fldChar w:fldCharType="end"/>
+        </w:r>
       </w:p>
     </w:sdtContent>
   </w:sdt>
@@ -3142,8 +3333,8 @@
 </file>
 
 <file path=word/footnotes.xml><?xml version="1.0" encoding="utf-8"?>
-<w:footnotes xmlns:ve="http://schemas.openxmlformats.org/markup-compatibility/2006" xmlns:o="urn:schemas-microsoft-com:office:office" xmlns:r="http://schemas.openxmlformats.org/officeDocument/2006/relationships" xmlns:m="http://schemas.openxmlformats.org/officeDocument/2006/math" xmlns:v="urn:schemas-microsoft-com:vml" xmlns:wp="http://schemas.openxmlformats.org/drawingml/2006/wordprocessingDrawing" xmlns:w10="urn:schemas-microsoft-com:office:word" xmlns:w="http://schemas.openxmlformats.org/wordprocessingml/2006/main" xmlns:wne="http://schemas.microsoft.com/office/word/2006/wordml">
-  <w:footnote w:type="separator" w:id="0">
+<w:footnotes xmlns:wpc="http://schemas.microsoft.com/office/word/2010/wordprocessingCanvas" xmlns:mc="http://schemas.openxmlformats.org/markup-compatibility/2006" xmlns:o="urn:schemas-microsoft-com:office:office" xmlns:r="http://schemas.openxmlformats.org/officeDocument/2006/relationships" xmlns:m="http://schemas.openxmlformats.org/officeDocument/2006/math" xmlns:v="urn:schemas-microsoft-com:vml" xmlns:wp14="http://schemas.microsoft.com/office/word/2010/wordprocessingDrawing" xmlns:wp="http://schemas.openxmlformats.org/drawingml/2006/wordprocessingDrawing" xmlns:w10="urn:schemas-microsoft-com:office:word" xmlns:w="http://schemas.openxmlformats.org/wordprocessingml/2006/main" xmlns:w14="http://schemas.microsoft.com/office/word/2010/wordml" xmlns:wpg="http://schemas.microsoft.com/office/word/2010/wordprocessingGroup" xmlns:wpi="http://schemas.microsoft.com/office/word/2010/wordprocessingInk" xmlns:wne="http://schemas.microsoft.com/office/word/2006/wordml" xmlns:wps="http://schemas.microsoft.com/office/word/2010/wordprocessingShape" mc:Ignorable="w14 wp14">
+  <w:footnote w:type="separator" w:id="-1">
     <w:p>
       <w:pPr>
         <w:spacing w:after="0" w:line="240" w:lineRule="auto"/>
@@ -3153,7 +3344,7 @@
       </w:r>
     </w:p>
   </w:footnote>
-  <w:footnote w:type="continuationSeparator" w:id="1">
+  <w:footnote w:type="continuationSeparator" w:id="0">
     <w:p>
       <w:pPr>
         <w:spacing w:after="0" w:line="240" w:lineRule="auto"/>
@@ -3167,7 +3358,7 @@
 </file>
 
 <file path=word/header1.xml><?xml version="1.0" encoding="utf-8"?>
-<w:hdr xmlns:ve="http://schemas.openxmlformats.org/markup-compatibility/2006" xmlns:o="urn:schemas-microsoft-com:office:office" xmlns:r="http://schemas.openxmlformats.org/officeDocument/2006/relationships" xmlns:m="http://schemas.openxmlformats.org/officeDocument/2006/math" xmlns:v="urn:schemas-microsoft-com:vml" xmlns:wp="http://schemas.openxmlformats.org/drawingml/2006/wordprocessingDrawing" xmlns:w10="urn:schemas-microsoft-com:office:word" xmlns:w="http://schemas.openxmlformats.org/wordprocessingml/2006/main" xmlns:wne="http://schemas.microsoft.com/office/word/2006/wordml">
+<w:hdr xmlns:wpc="http://schemas.microsoft.com/office/word/2010/wordprocessingCanvas" xmlns:mc="http://schemas.openxmlformats.org/markup-compatibility/2006" xmlns:o="urn:schemas-microsoft-com:office:office" xmlns:r="http://schemas.openxmlformats.org/officeDocument/2006/relationships" xmlns:m="http://schemas.openxmlformats.org/officeDocument/2006/math" xmlns:v="urn:schemas-microsoft-com:vml" xmlns:wp14="http://schemas.microsoft.com/office/word/2010/wordprocessingDrawing" xmlns:wp="http://schemas.openxmlformats.org/drawingml/2006/wordprocessingDrawing" xmlns:w10="urn:schemas-microsoft-com:office:word" xmlns:w="http://schemas.openxmlformats.org/wordprocessingml/2006/main" xmlns:w14="http://schemas.microsoft.com/office/word/2010/wordml" xmlns:wpg="http://schemas.microsoft.com/office/word/2010/wordprocessingGroup" xmlns:wpi="http://schemas.microsoft.com/office/word/2010/wordprocessingInk" xmlns:wne="http://schemas.microsoft.com/office/word/2006/wordml" xmlns:wps="http://schemas.microsoft.com/office/word/2010/wordprocessingShape" mc:Ignorable="w14 wp14">
   <w:p>
     <w:pPr>
       <w:bidi w:val="0"/>
@@ -3213,14 +3404,54 @@
         <w:szCs w:val="18"/>
       </w:rPr>
       <w:tab/>
-      <w:t>Presented by Omer Shaked and Beeri Schreiber</w:t>
+      <w:t xml:space="preserve">Presented by Omer </w:t>
+    </w:r>
+    <w:proofErr w:type="spellStart"/>
+    <w:r>
+      <w:rPr>
+        <w:rStyle w:val="apple-style-span"/>
+        <w:rFonts w:asciiTheme="majorBidi" w:hAnsiTheme="majorBidi" w:cstheme="majorBidi"/>
+        <w:sz w:val="18"/>
+        <w:szCs w:val="18"/>
+      </w:rPr>
+      <w:t>Shaked</w:t>
+    </w:r>
+    <w:proofErr w:type="spellEnd"/>
+    <w:r>
+      <w:rPr>
+        <w:rStyle w:val="apple-style-span"/>
+        <w:rFonts w:asciiTheme="majorBidi" w:hAnsiTheme="majorBidi" w:cstheme="majorBidi"/>
+        <w:sz w:val="18"/>
+        <w:szCs w:val="18"/>
+      </w:rPr>
+      <w:t xml:space="preserve"> and </w:t>
+    </w:r>
+    <w:proofErr w:type="spellStart"/>
+    <w:r>
+      <w:rPr>
+        <w:rStyle w:val="apple-style-span"/>
+        <w:rFonts w:asciiTheme="majorBidi" w:hAnsiTheme="majorBidi" w:cstheme="majorBidi"/>
+        <w:sz w:val="18"/>
+        <w:szCs w:val="18"/>
+      </w:rPr>
+      <w:t>Beeri</w:t>
+    </w:r>
+    <w:proofErr w:type="spellEnd"/>
+    <w:r>
+      <w:rPr>
+        <w:rStyle w:val="apple-style-span"/>
+        <w:rFonts w:asciiTheme="majorBidi" w:hAnsiTheme="majorBidi" w:cstheme="majorBidi"/>
+        <w:sz w:val="18"/>
+        <w:szCs w:val="18"/>
+      </w:rPr>
+      <w:t xml:space="preserve"> Schreiber</w:t>
     </w:r>
   </w:p>
 </w:hdr>
 </file>
 
 <file path=word/numbering.xml><?xml version="1.0" encoding="utf-8"?>
-<w:numbering xmlns:ve="http://schemas.openxmlformats.org/markup-compatibility/2006" xmlns:o="urn:schemas-microsoft-com:office:office" xmlns:r="http://schemas.openxmlformats.org/officeDocument/2006/relationships" xmlns:m="http://schemas.openxmlformats.org/officeDocument/2006/math" xmlns:v="urn:schemas-microsoft-com:vml" xmlns:wp="http://schemas.openxmlformats.org/drawingml/2006/wordprocessingDrawing" xmlns:w10="urn:schemas-microsoft-com:office:word" xmlns:w="http://schemas.openxmlformats.org/wordprocessingml/2006/main" xmlns:wne="http://schemas.microsoft.com/office/word/2006/wordml">
+<w:numbering xmlns:wpc="http://schemas.microsoft.com/office/word/2010/wordprocessingCanvas" xmlns:mc="http://schemas.openxmlformats.org/markup-compatibility/2006" xmlns:o="urn:schemas-microsoft-com:office:office" xmlns:r="http://schemas.openxmlformats.org/officeDocument/2006/relationships" xmlns:m="http://schemas.openxmlformats.org/officeDocument/2006/math" xmlns:v="urn:schemas-microsoft-com:vml" xmlns:wp14="http://schemas.microsoft.com/office/word/2010/wordprocessingDrawing" xmlns:wp="http://schemas.openxmlformats.org/drawingml/2006/wordprocessingDrawing" xmlns:w10="urn:schemas-microsoft-com:office:word" xmlns:w="http://schemas.openxmlformats.org/wordprocessingml/2006/main" xmlns:w14="http://schemas.microsoft.com/office/word/2010/wordml" xmlns:wpg="http://schemas.microsoft.com/office/word/2010/wordprocessingGroup" xmlns:wpi="http://schemas.microsoft.com/office/word/2010/wordprocessingInk" xmlns:wne="http://schemas.microsoft.com/office/word/2006/wordml" xmlns:wps="http://schemas.microsoft.com/office/word/2010/wordprocessingShape" mc:Ignorable="w14 wp14">
   <w:abstractNum w:abstractNumId="0">
     <w:nsid w:val="1EE97962"/>
     <w:multiLevelType w:val="hybridMultilevel"/>
@@ -3501,7 +3732,7 @@
 </file>
 
 <file path=word/styles.xml><?xml version="1.0" encoding="utf-8"?>
-<w:styles xmlns:r="http://schemas.openxmlformats.org/officeDocument/2006/relationships" xmlns:w="http://schemas.openxmlformats.org/wordprocessingml/2006/main">
+<w:styles xmlns:mc="http://schemas.openxmlformats.org/markup-compatibility/2006" xmlns:r="http://schemas.openxmlformats.org/officeDocument/2006/relationships" xmlns:w="http://schemas.openxmlformats.org/wordprocessingml/2006/main" xmlns:w14="http://schemas.microsoft.com/office/word/2010/wordml" mc:Ignorable="w14">
   <w:docDefaults>
     <w:rPrDefault>
       <w:rPr>
@@ -3722,7 +3953,6 @@
     <w:uiPriority w:val="99"/>
     <w:semiHidden/>
     <w:unhideWhenUsed/>
-    <w:qFormat/>
     <w:tblPr>
       <w:tblInd w:w="0" w:type="dxa"/>
       <w:tblCellMar>
@@ -4006,6 +4236,199 @@
       <w:spacing w:after="100"/>
       <w:ind w:left="220"/>
     </w:pPr>
+  </w:style>
+</w:styles>
+</file>
+
+<file path=word/stylesWithEffects.xml><?xml version="1.0" encoding="utf-8"?>
+<w:styles xmlns:wpc="http://schemas.microsoft.com/office/word/2010/wordprocessingCanvas" xmlns:mc="http://schemas.openxmlformats.org/markup-compatibility/2006" xmlns:o="urn:schemas-microsoft-com:office:office" xmlns:r="http://schemas.openxmlformats.org/officeDocument/2006/relationships" xmlns:m="http://schemas.openxmlformats.org/officeDocument/2006/math" xmlns:v="urn:schemas-microsoft-com:vml" xmlns:wp14="http://schemas.microsoft.com/office/word/2010/wordprocessingDrawing" xmlns:wp="http://schemas.openxmlformats.org/drawingml/2006/wordprocessingDrawing" xmlns:w10="urn:schemas-microsoft-com:office:word" xmlns:w="http://schemas.openxmlformats.org/wordprocessingml/2006/main" xmlns:w14="http://schemas.microsoft.com/office/word/2010/wordml" xmlns:wpg="http://schemas.microsoft.com/office/word/2010/wordprocessingGroup" xmlns:wpi="http://schemas.microsoft.com/office/word/2010/wordprocessingInk" xmlns:wne="http://schemas.microsoft.com/office/word/2006/wordml" xmlns:wps="http://schemas.microsoft.com/office/word/2010/wordprocessingShape" mc:Ignorable="w14 wp14">
+  <w:docDefaults>
+    <w:rPrDefault>
+      <w:rPr>
+        <w:rFonts w:asciiTheme="minorHAnsi" w:eastAsiaTheme="minorEastAsia" w:hAnsiTheme="minorHAnsi" w:cstheme="minorBidi"/>
+        <w:sz w:val="22"/>
+        <w:szCs w:val="22"/>
+        <w:lang w:val="en-US" w:eastAsia="en-US" w:bidi="he-IL"/>
+      </w:rPr>
+    </w:rPrDefault>
+    <w:pPrDefault>
+      <w:pPr>
+        <w:spacing w:after="200" w:line="276" w:lineRule="auto"/>
+      </w:pPr>
+    </w:pPrDefault>
+  </w:docDefaults>
+  <w:latentStyles w:defLockedState="0" w:defUIPriority="99" w:defSemiHidden="1" w:defUnhideWhenUsed="1" w:defQFormat="0" w:count="267">
+    <w:lsdException w:name="Normal" w:semiHidden="0" w:uiPriority="0" w:unhideWhenUsed="0" w:qFormat="1"/>
+    <w:lsdException w:name="heading 1" w:semiHidden="0" w:uiPriority="9" w:unhideWhenUsed="0" w:qFormat="1"/>
+    <w:lsdException w:name="heading 2" w:uiPriority="9" w:qFormat="1"/>
+    <w:lsdException w:name="heading 3" w:uiPriority="9" w:qFormat="1"/>
+    <w:lsdException w:name="heading 4" w:uiPriority="9" w:qFormat="1"/>
+    <w:lsdException w:name="heading 5" w:uiPriority="9" w:qFormat="1"/>
+    <w:lsdException w:name="heading 6" w:uiPriority="9" w:qFormat="1"/>
+    <w:lsdException w:name="heading 7" w:uiPriority="9" w:qFormat="1"/>
+    <w:lsdException w:name="heading 8" w:uiPriority="9" w:qFormat="1"/>
+    <w:lsdException w:name="heading 9" w:uiPriority="9" w:qFormat="1"/>
+    <w:lsdException w:name="toc 1" w:uiPriority="39"/>
+    <w:lsdException w:name="toc 2" w:uiPriority="39"/>
+    <w:lsdException w:name="toc 3" w:uiPriority="39"/>
+    <w:lsdException w:name="toc 4" w:uiPriority="39"/>
+    <w:lsdException w:name="toc 5" w:uiPriority="39"/>
+    <w:lsdException w:name="toc 6" w:uiPriority="39"/>
+    <w:lsdException w:name="toc 7" w:uiPriority="39"/>
+    <w:lsdException w:name="toc 8" w:uiPriority="39"/>
+    <w:lsdException w:name="toc 9" w:uiPriority="39"/>
+    <w:lsdException w:name="caption" w:uiPriority="35" w:qFormat="1"/>
+    <w:lsdException w:name="Title" w:semiHidden="0" w:uiPriority="10" w:unhideWhenUsed="0" w:qFormat="1"/>
+    <w:lsdException w:name="Default Paragraph Font" w:uiPriority="1"/>
+    <w:lsdException w:name="Subtitle" w:semiHidden="0" w:uiPriority="11" w:unhideWhenUsed="0" w:qFormat="1"/>
+    <w:lsdException w:name="Strong" w:semiHidden="0" w:uiPriority="22" w:unhideWhenUsed="0" w:qFormat="1"/>
+    <w:lsdException w:name="Emphasis" w:semiHidden="0" w:uiPriority="20" w:unhideWhenUsed="0" w:qFormat="1"/>
+    <w:lsdException w:name="Table Grid" w:semiHidden="0" w:uiPriority="59" w:unhideWhenUsed="0"/>
+    <w:lsdException w:name="Placeholder Text" w:unhideWhenUsed="0"/>
+    <w:lsdException w:name="No Spacing" w:semiHidden="0" w:uiPriority="1" w:unhideWhenUsed="0" w:qFormat="1"/>
+    <w:lsdException w:name="Light Shading" w:semiHidden="0" w:uiPriority="60" w:unhideWhenUsed="0"/>
+    <w:lsdException w:name="Light List" w:semiHidden="0" w:uiPriority="61" w:unhideWhenUsed="0"/>
+    <w:lsdException w:name="Light Grid" w:semiHidden="0" w:uiPriority="62" w:unhideWhenUsed="0"/>
+    <w:lsdException w:name="Medium Shading 1" w:semiHidden="0" w:uiPriority="63" w:unhideWhenUsed="0"/>
+    <w:lsdException w:name="Medium Shading 2" w:semiHidden="0" w:uiPriority="64" w:unhideWhenUsed="0"/>
+    <w:lsdException w:name="Medium List 1" w:semiHidden="0" w:uiPriority="65" w:unhideWhenUsed="0"/>
+    <w:lsdException w:name="Medium List 2" w:semiHidden="0" w:uiPriority="66" w:unhideWhenUsed="0"/>
+    <w:lsdException w:name="Medium Grid 1" w:semiHidden="0" w:uiPriority="67" w:unhideWhenUsed="0"/>
+    <w:lsdException w:name="Medium Grid 2" w:semiHidden="0" w:uiPriority="68" w:unhideWhenUsed="0"/>
+    <w:lsdException w:name="Medium Grid 3" w:semiHidden="0" w:uiPriority="69" w:unhideWhenUsed="0"/>
+    <w:lsdException w:name="Dark List" w:semiHidden="0" w:uiPriority="70" w:unhideWhenUsed="0"/>
+    <w:lsdException w:name="Colorful Shading" w:semiHidden="0" w:uiPriority="71" w:unhideWhenUsed="0"/>
+    <w:lsdException w:name="Colorful List" w:semiHidden="0" w:uiPriority="72" w:unhideWhenUsed="0"/>
+    <w:lsdException w:name="Colorful Grid" w:semiHidden="0" w:uiPriority="73" w:unhideWhenUsed="0"/>
+    <w:lsdException w:name="Light Shading Accent 1" w:semiHidden="0" w:uiPriority="60" w:unhideWhenUsed="0"/>
+    <w:lsdException w:name="Light List Accent 1" w:semiHidden="0" w:uiPriority="61" w:unhideWhenUsed="0"/>
+    <w:lsdException w:name="Light Grid Accent 1" w:semiHidden="0" w:uiPriority="62" w:unhideWhenUsed="0"/>
+    <w:lsdException w:name="Medium Shading 1 Accent 1" w:semiHidden="0" w:uiPriority="63" w:unhideWhenUsed="0"/>
+    <w:lsdException w:name="Medium Shading 2 Accent 1" w:semiHidden="0" w:uiPriority="64" w:unhideWhenUsed="0"/>
+    <w:lsdException w:name="Medium List 1 Accent 1" w:semiHidden="0" w:uiPriority="65" w:unhideWhenUsed="0"/>
+    <w:lsdException w:name="Revision" w:unhideWhenUsed="0"/>
+    <w:lsdException w:name="List Paragraph" w:semiHidden="0" w:uiPriority="34" w:unhideWhenUsed="0" w:qFormat="1"/>
+    <w:lsdException w:name="Quote" w:semiHidden="0" w:uiPriority="29" w:unhideWhenUsed="0" w:qFormat="1"/>
+    <w:lsdException w:name="Intense Quote" w:semiHidden="0" w:uiPriority="30" w:unhideWhenUsed="0" w:qFormat="1"/>
+    <w:lsdException w:name="Medium List 2 Accent 1" w:semiHidden="0" w:uiPriority="66" w:unhideWhenUsed="0"/>
+    <w:lsdException w:name="Medium Grid 1 Accent 1" w:semiHidden="0" w:uiPriority="67" w:unhideWhenUsed="0"/>
+    <w:lsdException w:name="Medium Grid 2 Accent 1" w:semiHidden="0" w:uiPriority="68" w:unhideWhenUsed="0"/>
+    <w:lsdException w:name="Medium Grid 3 Accent 1" w:semiHidden="0" w:uiPriority="69" w:unhideWhenUsed="0"/>
+    <w:lsdException w:name="Dark List Accent 1" w:semiHidden="0" w:uiPriority="70" w:unhideWhenUsed="0"/>
+    <w:lsdException w:name="Colorful Shading Accent 1" w:semiHidden="0" w:uiPriority="71" w:unhideWhenUsed="0"/>
+    <w:lsdException w:name="Colorful List Accent 1" w:semiHidden="0" w:uiPriority="72" w:unhideWhenUsed="0"/>
+    <w:lsdException w:name="Colorful Grid Accent 1" w:semiHidden="0" w:uiPriority="73" w:unhideWhenUsed="0"/>
+    <w:lsdException w:name="Light Shading Accent 2" w:semiHidden="0" w:uiPriority="60" w:unhideWhenUsed="0"/>
+    <w:lsdException w:name="Light List Accent 2" w:semiHidden="0" w:uiPriority="61" w:unhideWhenUsed="0"/>
+    <w:lsdException w:name="Light Grid Accent 2" w:semiHidden="0" w:uiPriority="62" w:unhideWhenUsed="0"/>
+    <w:lsdException w:name="Medium Shading 1 Accent 2" w:semiHidden="0" w:uiPriority="63" w:unhideWhenUsed="0"/>
+    <w:lsdException w:name="Medium Shading 2 Accent 2" w:semiHidden="0" w:uiPriority="64" w:unhideWhenUsed="0"/>
+    <w:lsdException w:name="Medium List 1 Accent 2" w:semiHidden="0" w:uiPriority="65" w:unhideWhenUsed="0"/>
+    <w:lsdException w:name="Medium List 2 Accent 2" w:semiHidden="0" w:uiPriority="66" w:unhideWhenUsed="0"/>
+    <w:lsdException w:name="Medium Grid 1 Accent 2" w:semiHidden="0" w:uiPriority="67" w:unhideWhenUsed="0"/>
+    <w:lsdException w:name="Medium Grid 2 Accent 2" w:semiHidden="0" w:uiPriority="68" w:unhideWhenUsed="0"/>
+    <w:lsdException w:name="Medium Grid 3 Accent 2" w:semiHidden="0" w:uiPriority="69" w:unhideWhenUsed="0"/>
+    <w:lsdException w:name="Dark List Accent 2" w:semiHidden="0" w:uiPriority="70" w:unhideWhenUsed="0"/>
+    <w:lsdException w:name="Colorful Shading Accent 2" w:semiHidden="0" w:uiPriority="71" w:unhideWhenUsed="0"/>
+    <w:lsdException w:name="Colorful List Accent 2" w:semiHidden="0" w:uiPriority="72" w:unhideWhenUsed="0"/>
+    <w:lsdException w:name="Colorful Grid Accent 2" w:semiHidden="0" w:uiPriority="73" w:unhideWhenUsed="0"/>
+    <w:lsdException w:name="Light Shading Accent 3" w:semiHidden="0" w:uiPriority="60" w:unhideWhenUsed="0"/>
+    <w:lsdException w:name="Light List Accent 3" w:semiHidden="0" w:uiPriority="61" w:unhideWhenUsed="0"/>
+    <w:lsdException w:name="Light Grid Accent 3" w:semiHidden="0" w:uiPriority="62" w:unhideWhenUsed="0"/>
+    <w:lsdException w:name="Medium Shading 1 Accent 3" w:semiHidden="0" w:uiPriority="63" w:unhideWhenUsed="0"/>
+    <w:lsdException w:name="Medium Shading 2 Accent 3" w:semiHidden="0" w:uiPriority="64" w:unhideWhenUsed="0"/>
+    <w:lsdException w:name="Medium List 1 Accent 3" w:semiHidden="0" w:uiPriority="65" w:unhideWhenUsed="0"/>
+    <w:lsdException w:name="Medium List 2 Accent 3" w:semiHidden="0" w:uiPriority="66" w:unhideWhenUsed="0"/>
+    <w:lsdException w:name="Medium Grid 1 Accent 3" w:semiHidden="0" w:uiPriority="67" w:unhideWhenUsed="0"/>
+    <w:lsdException w:name="Medium Grid 2 Accent 3" w:semiHidden="0" w:uiPriority="68" w:unhideWhenUsed="0"/>
+    <w:lsdException w:name="Medium Grid 3 Accent 3" w:semiHidden="0" w:uiPriority="69" w:unhideWhenUsed="0"/>
+    <w:lsdException w:name="Dark List Accent 3" w:semiHidden="0" w:uiPriority="70" w:unhideWhenUsed="0"/>
+    <w:lsdException w:name="Colorful Shading Accent 3" w:semiHidden="0" w:uiPriority="71" w:unhideWhenUsed="0"/>
+    <w:lsdException w:name="Colorful List Accent 3" w:semiHidden="0" w:uiPriority="72" w:unhideWhenUsed="0"/>
+    <w:lsdException w:name="Colorful Grid Accent 3" w:semiHidden="0" w:uiPriority="73" w:unhideWhenUsed="0"/>
+    <w:lsdException w:name="Light Shading Accent 4" w:semiHidden="0" w:uiPriority="60" w:unhideWhenUsed="0"/>
+    <w:lsdException w:name="Light List Accent 4" w:semiHidden="0" w:uiPriority="61" w:unhideWhenUsed="0"/>
+    <w:lsdException w:name="Light Grid Accent 4" w:semiHidden="0" w:uiPriority="62" w:unhideWhenUsed="0"/>
+    <w:lsdException w:name="Medium Shading 1 Accent 4" w:semiHidden="0" w:uiPriority="63" w:unhideWhenUsed="0"/>
+    <w:lsdException w:name="Medium Shading 2 Accent 4" w:semiHidden="0" w:uiPriority="64" w:unhideWhenUsed="0"/>
+    <w:lsdException w:name="Medium List 1 Accent 4" w:semiHidden="0" w:uiPriority="65" w:unhideWhenUsed="0"/>
+    <w:lsdException w:name="Medium List 2 Accent 4" w:semiHidden="0" w:uiPriority="66" w:unhideWhenUsed="0"/>
+    <w:lsdException w:name="Medium Grid 1 Accent 4" w:semiHidden="0" w:uiPriority="67" w:unhideWhenUsed="0"/>
+    <w:lsdException w:name="Medium Grid 2 Accent 4" w:semiHidden="0" w:uiPriority="68" w:unhideWhenUsed="0"/>
+    <w:lsdException w:name="Medium Grid 3 Accent 4" w:semiHidden="0" w:uiPriority="69" w:unhideWhenUsed="0"/>
+    <w:lsdException w:name="Dark List Accent 4" w:semiHidden="0" w:uiPriority="70" w:unhideWhenUsed="0"/>
+    <w:lsdException w:name="Colorful Shading Accent 4" w:semiHidden="0" w:uiPriority="71" w:unhideWhenUsed="0"/>
+    <w:lsdException w:name="Colorful List Accent 4" w:semiHidden="0" w:uiPriority="72" w:unhideWhenUsed="0"/>
+    <w:lsdException w:name="Colorful Grid Accent 4" w:semiHidden="0" w:uiPriority="73" w:unhideWhenUsed="0"/>
+    <w:lsdException w:name="Light Shading Accent 5" w:semiHidden="0" w:uiPriority="60" w:unhideWhenUsed="0"/>
+    <w:lsdException w:name="Light List Accent 5" w:semiHidden="0" w:uiPriority="61" w:unhideWhenUsed="0"/>
+    <w:lsdException w:name="Light Grid Accent 5" w:semiHidden="0" w:uiPriority="62" w:unhideWhenUsed="0"/>
+    <w:lsdException w:name="Medium Shading 1 Accent 5" w:semiHidden="0" w:uiPriority="63" w:unhideWhenUsed="0"/>
+    <w:lsdException w:name="Medium Shading 2 Accent 5" w:semiHidden="0" w:uiPriority="64" w:unhideWhenUsed="0"/>
+    <w:lsdException w:name="Medium List 1 Accent 5" w:semiHidden="0" w:uiPriority="65" w:unhideWhenUsed="0"/>
+    <w:lsdException w:name="Medium List 2 Accent 5" w:semiHidden="0" w:uiPriority="66" w:unhideWhenUsed="0"/>
+    <w:lsdException w:name="Medium Grid 1 Accent 5" w:semiHidden="0" w:uiPriority="67" w:unhideWhenUsed="0"/>
+    <w:lsdException w:name="Medium Grid 2 Accent 5" w:semiHidden="0" w:uiPriority="68" w:unhideWhenUsed="0"/>
+    <w:lsdException w:name="Medium Grid 3 Accent 5" w:semiHidden="0" w:uiPriority="69" w:unhideWhenUsed="0"/>
+    <w:lsdException w:name="Dark List Accent 5" w:semiHidden="0" w:uiPriority="70" w:unhideWhenUsed="0"/>
+    <w:lsdException w:name="Colorful Shading Accent 5" w:semiHidden="0" w:uiPriority="71" w:unhideWhenUsed="0"/>
+    <w:lsdException w:name="Colorful List Accent 5" w:semiHidden="0" w:uiPriority="72" w:unhideWhenUsed="0"/>
+    <w:lsdException w:name="Colorful Grid Accent 5" w:semiHidden="0" w:uiPriority="73" w:unhideWhenUsed="0"/>
+    <w:lsdException w:name="Light Shading Accent 6" w:semiHidden="0" w:uiPriority="60" w:unhideWhenUsed="0"/>
+    <w:lsdException w:name="Light List Accent 6" w:semiHidden="0" w:uiPriority="61" w:unhideWhenUsed="0"/>
+    <w:lsdException w:name="Light Grid Accent 6" w:semiHidden="0" w:uiPriority="62" w:unhideWhenUsed="0"/>
+    <w:lsdException w:name="Medium Shading 1 Accent 6" w:semiHidden="0" w:uiPriority="63" w:unhideWhenUsed="0"/>
+    <w:lsdException w:name="Medium Shading 2 Accent 6" w:semiHidden="0" w:uiPriority="64" w:unhideWhenUsed="0"/>
+    <w:lsdException w:name="Medium List 1 Accent 6" w:semiHidden="0" w:uiPriority="65" w:unhideWhenUsed="0"/>
+    <w:lsdException w:name="Medium List 2 Accent 6" w:semiHidden="0" w:uiPriority="66" w:unhideWhenUsed="0"/>
+    <w:lsdException w:name="Medium Grid 1 Accent 6" w:semiHidden="0" w:uiPriority="67" w:unhideWhenUsed="0"/>
+    <w:lsdException w:name="Medium Grid 2 Accent 6" w:semiHidden="0" w:uiPriority="68" w:unhideWhenUsed="0"/>
+    <w:lsdException w:name="Medium Grid 3 Accent 6" w:semiHidden="0" w:uiPriority="69" w:unhideWhenUsed="0"/>
+    <w:lsdException w:name="Dark List Accent 6" w:semiHidden="0" w:uiPriority="70" w:unhideWhenUsed="0"/>
+    <w:lsdException w:name="Colorful Shading Accent 6" w:semiHidden="0" w:uiPriority="71" w:unhideWhenUsed="0"/>
+    <w:lsdException w:name="Colorful List Accent 6" w:semiHidden="0" w:uiPriority="72" w:unhideWhenUsed="0"/>
+    <w:lsdException w:name="Colorful Grid Accent 6" w:semiHidden="0" w:uiPriority="73" w:unhideWhenUsed="0"/>
+    <w:lsdException w:name="Subtle Emphasis" w:semiHidden="0" w:uiPriority="19" w:unhideWhenUsed="0" w:qFormat="1"/>
+    <w:lsdException w:name="Intense Emphasis" w:semiHidden="0" w:uiPriority="21" w:unhideWhenUsed="0" w:qFormat="1"/>
+    <w:lsdException w:name="Subtle Reference" w:semiHidden="0" w:uiPriority="31" w:unhideWhenUsed="0" w:qFormat="1"/>
+    <w:lsdException w:name="Intense Reference" w:semiHidden="0" w:uiPriority="32" w:unhideWhenUsed="0" w:qFormat="1"/>
+    <w:lsdException w:name="Book Title" w:semiHidden="0" w:uiPriority="33" w:unhideWhenUsed="0" w:qFormat="1"/>
+    <w:lsdException w:name="Bibliography" w:uiPriority="37"/>
+    <w:lsdException w:name="TOC Heading" w:uiPriority="39" w:qFormat="1"/>
+  </w:latentStyles>
+  <w:style w:type="paragraph" w:default="1" w:styleId="Normal">
+    <w:name w:val="Normal"/>
+    <w:qFormat/>
+    <w:pPr>
+      <w:bidi/>
+    </w:pPr>
+  </w:style>
+  <w:style w:type="character" w:default="1" w:styleId="DefaultParagraphFont">
+    <w:name w:val="Default Paragraph Font"/>
+    <w:uiPriority w:val="1"/>
+    <w:semiHidden/>
+    <w:unhideWhenUsed/>
+  </w:style>
+  <w:style w:type="table" w:default="1" w:styleId="TableNormal">
+    <w:name w:val="Normal Table"/>
+    <w:uiPriority w:val="99"/>
+    <w:semiHidden/>
+    <w:unhideWhenUsed/>
+    <w:tblPr>
+      <w:tblInd w:w="0" w:type="dxa"/>
+      <w:tblCellMar>
+        <w:top w:w="0" w:type="dxa"/>
+        <w:left w:w="108" w:type="dxa"/>
+        <w:bottom w:w="0" w:type="dxa"/>
+        <w:right w:w="108" w:type="dxa"/>
+      </w:tblCellMar>
+    </w:tblPr>
+  </w:style>
+  <w:style w:type="numbering" w:default="1" w:styleId="NoList">
+    <w:name w:val="No List"/>
+    <w:uiPriority w:val="99"/>
+    <w:semiHidden/>
+    <w:unhideWhenUsed/>
   </w:style>
 </w:styles>
 </file>
@@ -4298,7 +4721,7 @@
 </file>
 
 <file path=customXml/itemProps1.xml><?xml version="1.0" encoding="utf-8"?>
-<ds:datastoreItem xmlns:ds="http://schemas.openxmlformats.org/officeDocument/2006/customXml" ds:itemID="{FF0AFE5A-53F4-40A2-96D6-2EFFA7FBFF99}">
+<ds:datastoreItem xmlns:ds="http://schemas.openxmlformats.org/officeDocument/2006/customXml" ds:itemID="{12E0743E-93A7-47E6-927B-B246958FC839}">
   <ds:schemaRefs>
     <ds:schemaRef ds:uri="http://schemas.openxmlformats.org/officeDocument/2006/bibliography"/>
   </ds:schemaRefs>

</xml_diff>